<commit_message>
Doku and .md done
</commit_message>
<xml_diff>
--- a/Versicherungsrechner_React_David_Bischof.docx
+++ b/Versicherungsrechner_React_David_Bischof.docx
@@ -1,6 +1,6 @@
 
 <file path=word/document.xml><?xml version="1.0" encoding="utf-8"?>
-<w:document xmlns:wpc="http://schemas.microsoft.com/office/word/2010/wordprocessingCanvas" xmlns:cx="http://schemas.microsoft.com/office/drawing/2014/chartex" xmlns:cx1="http://schemas.microsoft.com/office/drawing/2015/9/8/chartex" xmlns:cx2="http://schemas.microsoft.com/office/drawing/2015/10/21/chartex" xmlns:cx3="http://schemas.microsoft.com/office/drawing/2016/5/9/chartex" xmlns:cx4="http://schemas.microsoft.com/office/drawing/2016/5/10/chartex" xmlns:cx5="http://schemas.microsoft.com/office/drawing/2016/5/11/chartex" xmlns:cx6="http://schemas.microsoft.com/office/drawing/2016/5/12/chartex" xmlns:cx7="http://schemas.microsoft.com/office/drawing/2016/5/13/chartex" xmlns:cx8="http://schemas.microsoft.com/office/drawing/2016/5/14/chartex" xmlns:mc="http://schemas.openxmlformats.org/markup-compatibility/2006" xmlns:aink="http://schemas.microsoft.com/office/drawing/2016/ink" xmlns:am3d="http://schemas.microsoft.com/office/drawing/2017/model3d" xmlns:o="urn:schemas-microsoft-com:office:office" xmlns:oel="http://schemas.microsoft.com/office/2019/extlst" xmlns:r="http://schemas.openxmlformats.org/officeDocument/2006/relationships" xmlns:m="http://schemas.openxmlformats.org/officeDocument/2006/math" xmlns:v="urn:schemas-microsoft-com:vml" xmlns:wp14="http://schemas.microsoft.com/office/word/2010/wordprocessingDrawing" xmlns:wp="http://schemas.openxmlformats.org/drawingml/2006/wordprocessingDrawing" xmlns:w10="urn:schemas-microsoft-com:office:word" xmlns:w="http://schemas.openxmlformats.org/wordprocessingml/2006/main" xmlns:w14="http://schemas.microsoft.com/office/word/2010/wordml" xmlns:w15="http://schemas.microsoft.com/office/word/2012/wordml" xmlns:w16cex="http://schemas.microsoft.com/office/word/2018/wordml/cex" xmlns:w16cid="http://schemas.microsoft.com/office/word/2016/wordml/cid" xmlns:w16="http://schemas.microsoft.com/office/word/2018/wordml" xmlns:w16sdtdh="http://schemas.microsoft.com/office/word/2020/wordml/sdtdatahash" xmlns:w16se="http://schemas.microsoft.com/office/word/2015/wordml/symex" xmlns:wpg="http://schemas.microsoft.com/office/word/2010/wordprocessingGroup" xmlns:wpi="http://schemas.microsoft.com/office/word/2010/wordprocessingInk" xmlns:wne="http://schemas.microsoft.com/office/word/2006/wordml" xmlns:wps="http://schemas.microsoft.com/office/word/2010/wordprocessingShape" mc:Ignorable="w14 w15 w16se w16cid w16 w16cex w16sdtdh wp14">
+<w:document xmlns:wpc="http://schemas.microsoft.com/office/word/2010/wordprocessingCanvas" xmlns:cx="http://schemas.microsoft.com/office/drawing/2014/chartex" xmlns:cx1="http://schemas.microsoft.com/office/drawing/2015/9/8/chartex" xmlns:cx2="http://schemas.microsoft.com/office/drawing/2015/10/21/chartex" xmlns:cx3="http://schemas.microsoft.com/office/drawing/2016/5/9/chartex" xmlns:cx4="http://schemas.microsoft.com/office/drawing/2016/5/10/chartex" xmlns:cx5="http://schemas.microsoft.com/office/drawing/2016/5/11/chartex" xmlns:cx6="http://schemas.microsoft.com/office/drawing/2016/5/12/chartex" xmlns:cx7="http://schemas.microsoft.com/office/drawing/2016/5/13/chartex" xmlns:cx8="http://schemas.microsoft.com/office/drawing/2016/5/14/chartex" xmlns:mc="http://schemas.openxmlformats.org/markup-compatibility/2006" xmlns:aink="http://schemas.microsoft.com/office/drawing/2016/ink" xmlns:am3d="http://schemas.microsoft.com/office/drawing/2017/model3d" xmlns:o="urn:schemas-microsoft-com:office:office" xmlns:oel="http://schemas.microsoft.com/office/2019/extlst" xmlns:r="http://schemas.openxmlformats.org/officeDocument/2006/relationships" xmlns:m="http://schemas.openxmlformats.org/officeDocument/2006/math" xmlns:v="urn:schemas-microsoft-com:vml" xmlns:wp14="http://schemas.microsoft.com/office/word/2010/wordprocessingDrawing" xmlns:wp="http://schemas.openxmlformats.org/drawingml/2006/wordprocessingDrawing" xmlns:w10="urn:schemas-microsoft-com:office:word" xmlns:w="http://schemas.openxmlformats.org/wordprocessingml/2006/main" xmlns:w14="http://schemas.microsoft.com/office/word/2010/wordml" xmlns:w15="http://schemas.microsoft.com/office/word/2012/wordml" xmlns:w16cex="http://schemas.microsoft.com/office/word/2018/wordml/cex" xmlns:w16cid="http://schemas.microsoft.com/office/word/2016/wordml/cid" xmlns:w16="http://schemas.microsoft.com/office/word/2018/wordml" xmlns:w16du="http://schemas.microsoft.com/office/word/2023/wordml/word16du" xmlns:w16sdtdh="http://schemas.microsoft.com/office/word/2020/wordml/sdtdatahash" xmlns:w16se="http://schemas.microsoft.com/office/word/2015/wordml/symex" xmlns:wpg="http://schemas.microsoft.com/office/word/2010/wordprocessingGroup" xmlns:wpi="http://schemas.microsoft.com/office/word/2010/wordprocessingInk" xmlns:wne="http://schemas.microsoft.com/office/word/2006/wordml" xmlns:wps="http://schemas.microsoft.com/office/word/2010/wordprocessingShape" mc:Ignorable="w14 w15 w16se w16cid w16 w16cex w16sdtdh wp14">
   <w:body>
     <w:p>
       <w:pPr>
@@ -89,21 +89,7 @@
           <w:b/>
           <w:sz w:val="40"/>
         </w:rPr>
-        <w:t>&lt;</w:t>
-      </w:r>
-      <w:r>
-        <w:rPr>
-          <w:b/>
-          <w:sz w:val="40"/>
-        </w:rPr>
         <w:t>Versicherungsrechner</w:t>
-      </w:r>
-      <w:r>
-        <w:rPr>
-          <w:b/>
-          <w:sz w:val="40"/>
-        </w:rPr>
-        <w:t>&gt;</w:t>
       </w:r>
     </w:p>
     <w:p>
@@ -994,23 +980,7 @@
       </w:r>
       <w:proofErr w:type="spellEnd"/>
       <w:r>
-        <w:t xml:space="preserve">, den Schaden und für wie viel das Haus tatsächlich </w:t>
-      </w:r>
-      <w:proofErr w:type="gramStart"/>
-      <w:r>
-        <w:t>Versichert</w:t>
-      </w:r>
-      <w:proofErr w:type="gramEnd"/>
-      <w:r>
-        <w:t xml:space="preserve"> ist. Auf den zwei </w:t>
-      </w:r>
-      <w:proofErr w:type="gramStart"/>
-      <w:r>
-        <w:t>untern Ecken</w:t>
-      </w:r>
-      <w:proofErr w:type="gramEnd"/>
-      <w:r>
-        <w:t xml:space="preserve"> sind «Weiter» und «Zurück» </w:t>
+        <w:t xml:space="preserve">, den Schaden und für wie viel das Haus tatsächlich Versichert ist. Auf den zwei untern Ecken sind «Weiter» und «Zurück» </w:t>
       </w:r>
       <w:proofErr w:type="spellStart"/>
       <w:r>
@@ -1346,42 +1316,1204 @@
     </w:p>
     <w:p>
       <w:pPr>
-        <w:tabs>
-          <w:tab w:val="left" w:pos="1252"/>
-        </w:tabs>
-      </w:pPr>
+        <w:spacing w:after="0"/>
+        <w:jc w:val="left"/>
+      </w:pPr>
+      <w:r>
+        <w:br w:type="page"/>
+      </w:r>
     </w:p>
     <w:p>
       <w:pPr>
         <w:pStyle w:val="berschrift2"/>
       </w:pPr>
       <w:r>
+        <w:lastRenderedPageBreak/>
         <w:t>System entwerfen</w:t>
       </w:r>
     </w:p>
     <w:p/>
     <w:p>
       <w:r>
-        <w:t xml:space="preserve">Ich werde dies noch später machen, da ich das noch nicht weiss, solange ich noch nichts gecodet </w:t>
-      </w:r>
-      <w:proofErr w:type="gramStart"/>
-      <w:r>
-        <w:t>habe</w:t>
-      </w:r>
-      <w:proofErr w:type="gramEnd"/>
-      <w:r>
-        <w:t xml:space="preserve"> und ich muss das überhaupt erstmals lernen. </w:t>
-      </w:r>
-    </w:p>
-    <w:p/>
-    <w:p>
-      <w:r>
-        <w:t>TODO</w:t>
+        <w:t xml:space="preserve">In diesem System wird die React App auf GH-Pages oder </w:t>
+      </w:r>
+      <w:proofErr w:type="spellStart"/>
+      <w:r>
+        <w:t>Firebase</w:t>
+      </w:r>
+      <w:proofErr w:type="spellEnd"/>
+      <w:r>
+        <w:t xml:space="preserve"> gehostet, sodass man diese Seite auch im Browser öffnen kann.</w:t>
+      </w:r>
+    </w:p>
+    <w:p>
+      <w:r>
+        <w:drawing>
+          <wp:anchor distT="0" distB="0" distL="114300" distR="114300" simplePos="0" relativeHeight="251659271" behindDoc="0" locked="0" layoutInCell="1" allowOverlap="1" wp14:anchorId="5AEE0B45" wp14:editId="583FF6E4">
+            <wp:simplePos x="0" y="0"/>
+            <wp:positionH relativeFrom="column">
+              <wp:posOffset>1515</wp:posOffset>
+            </wp:positionH>
+            <wp:positionV relativeFrom="paragraph">
+              <wp:posOffset>-1744</wp:posOffset>
+            </wp:positionV>
+            <wp:extent cx="4289829" cy="2990873"/>
+            <wp:effectExtent l="0" t="0" r="0" b="0"/>
+            <wp:wrapSquare wrapText="bothSides"/>
+            <wp:docPr id="1464109258" name="Grafik 1" descr="Ein Bild, das Text, Screenshot, Schrift, Reihe enthält.&#10;&#10;Automatisch generierte Beschreibung"/>
+            <wp:cNvGraphicFramePr>
+              <a:graphicFrameLocks xmlns:a="http://schemas.openxmlformats.org/drawingml/2006/main" noChangeAspect="1"/>
+            </wp:cNvGraphicFramePr>
+            <a:graphic xmlns:a="http://schemas.openxmlformats.org/drawingml/2006/main">
+              <a:graphicData uri="http://schemas.openxmlformats.org/drawingml/2006/picture">
+                <pic:pic xmlns:pic="http://schemas.openxmlformats.org/drawingml/2006/picture">
+                  <pic:nvPicPr>
+                    <pic:cNvPr id="1464109258" name="Grafik 1" descr="Ein Bild, das Text, Screenshot, Schrift, Reihe enthält.&#10;&#10;Automatisch generierte Beschreibung"/>
+                    <pic:cNvPicPr/>
+                  </pic:nvPicPr>
+                  <pic:blipFill>
+                    <a:blip r:embed="rId19">
+                      <a:extLst>
+                        <a:ext uri="{28A0092B-C50C-407E-A947-70E740481C1C}">
+                          <a14:useLocalDpi xmlns:a14="http://schemas.microsoft.com/office/drawing/2010/main" val="0"/>
+                        </a:ext>
+                      </a:extLst>
+                    </a:blip>
+                    <a:stretch>
+                      <a:fillRect/>
+                    </a:stretch>
+                  </pic:blipFill>
+                  <pic:spPr>
+                    <a:xfrm>
+                      <a:off x="0" y="0"/>
+                      <a:ext cx="4289829" cy="2990873"/>
+                    </a:xfrm>
+                    <a:prstGeom prst="rect">
+                      <a:avLst/>
+                    </a:prstGeom>
+                  </pic:spPr>
+                </pic:pic>
+              </a:graphicData>
+            </a:graphic>
+          </wp:anchor>
+        </w:drawing>
+      </w:r>
+      <w:r>
+        <w:t xml:space="preserve">Eine einfache Lösung ist das Hosten Lokal und dann einfach via. </w:t>
+      </w:r>
+      <w:proofErr w:type="spellStart"/>
+      <w:r>
+        <w:t>Localhost</w:t>
+      </w:r>
+      <w:proofErr w:type="spellEnd"/>
+      <w:r>
+        <w:t xml:space="preserve"> öffnen, jedoch ist diese Lösung nicht für jeden verfügbar.</w:t>
+      </w:r>
+    </w:p>
+    <w:p/>
+    <w:p>
+      <w:r>
+        <w:t xml:space="preserve">Falls ich dieses System noch erweitern will kann ich die Seite mit Hilfe von AWS </w:t>
+      </w:r>
+      <w:proofErr w:type="spellStart"/>
+      <w:r>
+        <w:t>Bucket</w:t>
+      </w:r>
+      <w:proofErr w:type="spellEnd"/>
+      <w:r>
+        <w:t xml:space="preserve"> (S3) Hosten lassen, damit ich volle Kontrolle über dies Habe.</w:t>
+      </w:r>
+    </w:p>
+    <w:p/>
+    <w:p/>
+    <w:p/>
+    <w:p/>
+    <w:p/>
+    <w:p/>
+    <w:p/>
+    <w:p>
+      <w:pPr>
+        <w:pStyle w:val="berschrift2"/>
+      </w:pPr>
+      <w:r>
+        <w:t>IPERKA</w:t>
+      </w:r>
+    </w:p>
+    <w:p/>
+    <w:p>
+      <w:r>
+        <w:t xml:space="preserve">Die Ideen habe ich oben schon ausgeschrieben, damit, dass ich eine </w:t>
+      </w:r>
+      <w:r>
+        <w:t>Multi Page</w:t>
+      </w:r>
+      <w:r>
+        <w:t xml:space="preserve"> </w:t>
+      </w:r>
+      <w:r>
+        <w:t xml:space="preserve">Site </w:t>
+      </w:r>
+      <w:r>
+        <w:t xml:space="preserve">und </w:t>
+      </w:r>
+      <w:r>
+        <w:t>zwei verschiedene Rechner</w:t>
+      </w:r>
+      <w:r>
+        <w:t xml:space="preserve"> </w:t>
+      </w:r>
+      <w:r>
+        <w:t>habe will</w:t>
+      </w:r>
+      <w:r>
+        <w:t>.</w:t>
+      </w:r>
+    </w:p>
+    <w:p>
+      <w:r>
+        <w:drawing>
+          <wp:inline distT="0" distB="0" distL="0" distR="0" wp14:anchorId="56D7866B" wp14:editId="2D3B33A0">
+            <wp:extent cx="5037257" cy="4122777"/>
+            <wp:effectExtent l="0" t="0" r="0" b="0"/>
+            <wp:docPr id="33973555" name="Grafik 1" descr="Ein Bild, das Text, Screenshot, Schrift, Diagramm enthält.&#10;&#10;Automatisch generierte Beschreibung"/>
+            <wp:cNvGraphicFramePr>
+              <a:graphicFrameLocks xmlns:a="http://schemas.openxmlformats.org/drawingml/2006/main" noChangeAspect="1"/>
+            </wp:cNvGraphicFramePr>
+            <a:graphic xmlns:a="http://schemas.openxmlformats.org/drawingml/2006/main">
+              <a:graphicData uri="http://schemas.openxmlformats.org/drawingml/2006/picture">
+                <pic:pic xmlns:pic="http://schemas.openxmlformats.org/drawingml/2006/picture">
+                  <pic:nvPicPr>
+                    <pic:cNvPr id="33973555" name="Grafik 1" descr="Ein Bild, das Text, Screenshot, Schrift, Diagramm enthält.&#10;&#10;Automatisch generierte Beschreibung"/>
+                    <pic:cNvPicPr/>
+                  </pic:nvPicPr>
+                  <pic:blipFill>
+                    <a:blip r:embed="rId20"/>
+                    <a:stretch>
+                      <a:fillRect/>
+                    </a:stretch>
+                  </pic:blipFill>
+                  <pic:spPr>
+                    <a:xfrm>
+                      <a:off x="0" y="0"/>
+                      <a:ext cx="5037257" cy="4122777"/>
+                    </a:xfrm>
+                    <a:prstGeom prst="rect">
+                      <a:avLst/>
+                    </a:prstGeom>
+                  </pic:spPr>
+                </pic:pic>
+              </a:graphicData>
+            </a:graphic>
+          </wp:inline>
+        </w:drawing>
+      </w:r>
+    </w:p>
+    <w:p>
+      <w:pPr>
+        <w:pStyle w:val="berschrift3"/>
+      </w:pPr>
+      <w:r>
+        <w:lastRenderedPageBreak/>
+        <w:t>Informieren</w:t>
+      </w:r>
+    </w:p>
+    <w:p/>
+    <w:p>
+      <w:r>
+        <w:t>Zuerst informiere ich mich wie ich eine Multipage App machen kann. Danach suche ich mir ein Tutorial zu Child Parent Components, sodass die Multipage App auch Sinnvoll ist. Zum Schluss suche ich Infos zu Hosting.</w:t>
+      </w:r>
+    </w:p>
+    <w:p/>
+    <w:p>
+      <w:pPr>
+        <w:pStyle w:val="berschrift3"/>
+      </w:pPr>
+      <w:r>
+        <w:t>Planen</w:t>
+      </w:r>
+    </w:p>
+    <w:p/>
+    <w:p>
+      <w:r>
+        <w:t xml:space="preserve">Das Planen Habe ich schon grösstenteils mit den </w:t>
+      </w:r>
+      <w:proofErr w:type="spellStart"/>
+      <w:r>
+        <w:t>Keyscreens</w:t>
+      </w:r>
+      <w:proofErr w:type="spellEnd"/>
+      <w:r>
+        <w:t xml:space="preserve"> entwickelt, welche sich in diesem Dokument weiter oben befinden.</w:t>
+      </w:r>
+    </w:p>
+    <w:p/>
+    <w:p>
+      <w:pPr>
+        <w:pStyle w:val="berschrift3"/>
+      </w:pPr>
+      <w:r>
+        <w:t>Entscheiden</w:t>
+      </w:r>
+    </w:p>
+    <w:p>
+      <w:r>
+        <w:t xml:space="preserve">Da mir die </w:t>
+      </w:r>
+      <w:proofErr w:type="spellStart"/>
+      <w:r>
+        <w:t>Keyscreens</w:t>
+      </w:r>
+      <w:proofErr w:type="spellEnd"/>
+      <w:r>
+        <w:t>, welche ich gezeichnet habe sehr gefallen habe, habe ich mich nicht wirklich entscheiden müssen.</w:t>
+      </w:r>
+    </w:p>
+    <w:p/>
+    <w:p>
+      <w:pPr>
+        <w:pStyle w:val="berschrift3"/>
+      </w:pPr>
+      <w:r>
+        <w:t>Realisieren</w:t>
+      </w:r>
+    </w:p>
+    <w:p/>
+    <w:p>
+      <w:r>
+        <w:t xml:space="preserve">Beim </w:t>
+      </w:r>
+      <w:proofErr w:type="spellStart"/>
+      <w:r>
+        <w:t>Realsiseren</w:t>
+      </w:r>
+      <w:proofErr w:type="spellEnd"/>
+      <w:r>
+        <w:t xml:space="preserve"> habe ich zuerst eine sehr einfache </w:t>
+      </w:r>
+      <w:proofErr w:type="spellStart"/>
+      <w:r>
+        <w:t>one</w:t>
+      </w:r>
+      <w:proofErr w:type="spellEnd"/>
+      <w:r>
+        <w:t xml:space="preserve">-page </w:t>
+      </w:r>
+      <w:proofErr w:type="spellStart"/>
+      <w:r>
+        <w:t>site</w:t>
+      </w:r>
+      <w:proofErr w:type="spellEnd"/>
+      <w:r>
+        <w:t xml:space="preserve"> gemacht, welche einen simplen Rechner sowie Output beinhaltete. Danach habe ich dieses Designe verschönert und als Multipage App weitergebaut. Zum Schluss habe ich noch kleine Features hinzugefügt, wie ein FAQ oder Kontaktformular, welches über </w:t>
+      </w:r>
+      <w:proofErr w:type="spellStart"/>
+      <w:r>
+        <w:t>EmalJs</w:t>
+      </w:r>
+      <w:proofErr w:type="spellEnd"/>
+      <w:r>
+        <w:t xml:space="preserve"> läuft.</w:t>
+      </w:r>
+    </w:p>
+    <w:p/>
+    <w:p>
+      <w:pPr>
+        <w:pStyle w:val="berschrift3"/>
+      </w:pPr>
+      <w:r>
+        <w:t>Kontrollieren</w:t>
+      </w:r>
+    </w:p>
+    <w:p/>
+    <w:p>
+      <w:r>
+        <w:t xml:space="preserve">Um meine Arbeit zu </w:t>
+      </w:r>
+      <w:r>
+        <w:t>kontrollieren</w:t>
+      </w:r>
+      <w:r>
+        <w:t xml:space="preserve"> habe ich ers</w:t>
+      </w:r>
+      <w:r>
+        <w:t>tmals meine Texte von anderen durchlesen lassen, sodass Rechtschreibefehler entfernt werden können. Dazu habe ich das Hosting mit meinen Freunden ausprobiert.</w:t>
+      </w:r>
+    </w:p>
+    <w:p/>
+    <w:p>
+      <w:pPr>
+        <w:pStyle w:val="berschrift3"/>
+      </w:pPr>
+      <w:r>
+        <w:t>Auswertung</w:t>
+      </w:r>
+    </w:p>
+    <w:p/>
+    <w:p>
+      <w:r>
+        <w:t xml:space="preserve">Diesen Schritt kann ich selbst nicht machen, da dieser Punkt nicht in meiner Hand liegt. Herr Rutschmann muss </w:t>
+      </w:r>
+      <w:proofErr w:type="spellStart"/>
+      <w:r>
+        <w:t>diesesen</w:t>
+      </w:r>
+      <w:proofErr w:type="spellEnd"/>
+      <w:r>
+        <w:t xml:space="preserve"> Schritt vervollständigen.</w:t>
+      </w:r>
+    </w:p>
+    <w:p/>
+    <w:p/>
+    <w:p>
+      <w:pPr>
+        <w:pStyle w:val="berschrift2"/>
+      </w:pPr>
+      <w:r>
+        <w:t>Ideen</w:t>
+      </w:r>
+    </w:p>
+    <w:p/>
+    <w:p>
+      <w:r>
+        <w:t xml:space="preserve">Im </w:t>
+      </w:r>
+      <w:proofErr w:type="spellStart"/>
+      <w:r>
+        <w:t>zusatz</w:t>
+      </w:r>
+      <w:proofErr w:type="spellEnd"/>
+      <w:r>
+        <w:t xml:space="preserve"> zu den </w:t>
+      </w:r>
+      <w:proofErr w:type="spellStart"/>
+      <w:r>
+        <w:t>Keyscreens</w:t>
+      </w:r>
+      <w:proofErr w:type="spellEnd"/>
+      <w:r>
+        <w:t xml:space="preserve"> habe ich noch andere Ideen, welche ich gerne umsetzen möchte.</w:t>
+      </w:r>
+    </w:p>
+    <w:p>
+      <w:pPr>
+        <w:pStyle w:val="Listenabsatz"/>
+        <w:numPr>
+          <w:ilvl w:val="0"/>
+          <w:numId w:val="28"/>
+        </w:numPr>
+      </w:pPr>
+      <w:r>
+        <w:t>Ich möchte ein Kontaktformular haben, welches mir wirklich auf meine E-Mail eine Nachricht schickt, sodass ich auch darauf antworten kann.</w:t>
+      </w:r>
+    </w:p>
+    <w:p>
+      <w:pPr>
+        <w:pStyle w:val="Listenabsatz"/>
+        <w:numPr>
+          <w:ilvl w:val="0"/>
+          <w:numId w:val="28"/>
+        </w:numPr>
+      </w:pPr>
+      <w:r>
+        <w:t>Ich möchte ein eigenes Hosting mit AWS aufbauen, sodass ich flexibler als mit GH-Pages bin.</w:t>
+      </w:r>
+    </w:p>
+    <w:p>
+      <w:pPr>
+        <w:pStyle w:val="Listenabsatz"/>
+        <w:numPr>
+          <w:ilvl w:val="0"/>
+          <w:numId w:val="28"/>
+        </w:numPr>
+      </w:pPr>
+      <w:r>
+        <w:t>Ich möchte ein Hilfe-Knopf haben, welcher die Probleme aus den User-</w:t>
+      </w:r>
+      <w:proofErr w:type="spellStart"/>
+      <w:r>
+        <w:t>stories</w:t>
+      </w:r>
+      <w:proofErr w:type="spellEnd"/>
+      <w:r>
+        <w:t xml:space="preserve"> unterstützt.</w:t>
+      </w:r>
+    </w:p>
+    <w:p>
+      <w:pPr>
+        <w:pStyle w:val="Listenabsatz"/>
+        <w:numPr>
+          <w:ilvl w:val="0"/>
+          <w:numId w:val="28"/>
+        </w:numPr>
+      </w:pPr>
+      <w:r>
+        <w:t>Ich will einen Knopf haben um den Output herunterzuladen, sodass man diesen auch Lokal hat.</w:t>
+      </w:r>
+    </w:p>
+    <w:p>
+      <w:pPr>
+        <w:spacing w:after="0"/>
+        <w:jc w:val="left"/>
+      </w:pPr>
+      <w:r>
+        <w:br w:type="page"/>
+      </w:r>
+    </w:p>
+    <w:p>
+      <w:pPr>
+        <w:pStyle w:val="berschrift1"/>
+      </w:pPr>
+      <w:r>
+        <w:lastRenderedPageBreak/>
+        <w:t>Wochen-Planung</w:t>
+      </w:r>
+    </w:p>
+    <w:p>
+      <w:pPr>
+        <w:pStyle w:val="berschrift3"/>
+      </w:pPr>
+      <w:r>
+        <w:drawing>
+          <wp:anchor distT="0" distB="0" distL="114300" distR="114300" simplePos="0" relativeHeight="251661319" behindDoc="0" locked="0" layoutInCell="1" allowOverlap="1" wp14:anchorId="0D26577D" wp14:editId="7EF6E893">
+            <wp:simplePos x="0" y="0"/>
+            <wp:positionH relativeFrom="column">
+              <wp:posOffset>49530</wp:posOffset>
+            </wp:positionH>
+            <wp:positionV relativeFrom="paragraph">
+              <wp:posOffset>17145</wp:posOffset>
+            </wp:positionV>
+            <wp:extent cx="2811145" cy="2646680"/>
+            <wp:effectExtent l="0" t="0" r="8255" b="1270"/>
+            <wp:wrapSquare wrapText="bothSides"/>
+            <wp:docPr id="808810234" name="Grafik 1" descr="Ein Bild, das Text, Screenshot, Schrift enthält.&#10;&#10;Automatisch generierte Beschreibung"/>
+            <wp:cNvGraphicFramePr>
+              <a:graphicFrameLocks xmlns:a="http://schemas.openxmlformats.org/drawingml/2006/main" noChangeAspect="1"/>
+            </wp:cNvGraphicFramePr>
+            <a:graphic xmlns:a="http://schemas.openxmlformats.org/drawingml/2006/main">
+              <a:graphicData uri="http://schemas.openxmlformats.org/drawingml/2006/picture">
+                <pic:pic xmlns:pic="http://schemas.openxmlformats.org/drawingml/2006/picture">
+                  <pic:nvPicPr>
+                    <pic:cNvPr id="808810234" name="Grafik 1" descr="Ein Bild, das Text, Screenshot, Schrift enthält.&#10;&#10;Automatisch generierte Beschreibung"/>
+                    <pic:cNvPicPr/>
+                  </pic:nvPicPr>
+                  <pic:blipFill>
+                    <a:blip r:embed="rId21" cstate="print">
+                      <a:extLst>
+                        <a:ext uri="{28A0092B-C50C-407E-A947-70E740481C1C}">
+                          <a14:useLocalDpi xmlns:a14="http://schemas.microsoft.com/office/drawing/2010/main" val="0"/>
+                        </a:ext>
+                      </a:extLst>
+                    </a:blip>
+                    <a:stretch>
+                      <a:fillRect/>
+                    </a:stretch>
+                  </pic:blipFill>
+                  <pic:spPr>
+                    <a:xfrm>
+                      <a:off x="0" y="0"/>
+                      <a:ext cx="2811145" cy="2646680"/>
+                    </a:xfrm>
+                    <a:prstGeom prst="rect">
+                      <a:avLst/>
+                    </a:prstGeom>
+                  </pic:spPr>
+                </pic:pic>
+              </a:graphicData>
+            </a:graphic>
+            <wp14:sizeRelH relativeFrom="margin">
+              <wp14:pctWidth>0</wp14:pctWidth>
+            </wp14:sizeRelH>
+            <wp14:sizeRelV relativeFrom="margin">
+              <wp14:pctHeight>0</wp14:pctHeight>
+            </wp14:sizeRelV>
+          </wp:anchor>
+        </w:drawing>
+      </w:r>
+      <w:r>
+        <w:t>Woche 1</w:t>
+      </w:r>
+    </w:p>
+    <w:p>
+      <w:r>
+        <w:t>In der ersten Woche habe ich einige Vorarbeit gemacht. Zuerst habe ich den Auftrag mit einer Doku erstellen erledigt und dann habe ich einen Prototyp für den Rechner erstellt.</w:t>
+      </w:r>
+    </w:p>
+    <w:p/>
+    <w:p/>
+    <w:p/>
+    <w:p/>
+    <w:p/>
+    <w:p/>
+    <w:p/>
+    <w:p/>
+    <w:p/>
+    <w:p/>
+    <w:p>
+      <w:r>
+        <w:drawing>
+          <wp:anchor distT="0" distB="0" distL="114300" distR="114300" simplePos="0" relativeHeight="251660295" behindDoc="0" locked="0" layoutInCell="1" allowOverlap="1" wp14:anchorId="549C53DD" wp14:editId="0FEE4B81">
+            <wp:simplePos x="0" y="0"/>
+            <wp:positionH relativeFrom="margin">
+              <wp:align>left</wp:align>
+            </wp:positionH>
+            <wp:positionV relativeFrom="paragraph">
+              <wp:posOffset>83920</wp:posOffset>
+            </wp:positionV>
+            <wp:extent cx="2877820" cy="2425065"/>
+            <wp:effectExtent l="0" t="0" r="0" b="0"/>
+            <wp:wrapSquare wrapText="bothSides"/>
+            <wp:docPr id="2118939500" name="Grafik 1" descr="Ein Bild, das Text, Screenshot, Schrift enthält.&#10;&#10;Automatisch generierte Beschreibung"/>
+            <wp:cNvGraphicFramePr>
+              <a:graphicFrameLocks xmlns:a="http://schemas.openxmlformats.org/drawingml/2006/main" noChangeAspect="1"/>
+            </wp:cNvGraphicFramePr>
+            <a:graphic xmlns:a="http://schemas.openxmlformats.org/drawingml/2006/main">
+              <a:graphicData uri="http://schemas.openxmlformats.org/drawingml/2006/picture">
+                <pic:pic xmlns:pic="http://schemas.openxmlformats.org/drawingml/2006/picture">
+                  <pic:nvPicPr>
+                    <pic:cNvPr id="2118939500" name="Grafik 1" descr="Ein Bild, das Text, Screenshot, Schrift enthält.&#10;&#10;Automatisch generierte Beschreibung"/>
+                    <pic:cNvPicPr/>
+                  </pic:nvPicPr>
+                  <pic:blipFill>
+                    <a:blip r:embed="rId22">
+                      <a:extLst>
+                        <a:ext uri="{28A0092B-C50C-407E-A947-70E740481C1C}">
+                          <a14:useLocalDpi xmlns:a14="http://schemas.microsoft.com/office/drawing/2010/main" val="0"/>
+                        </a:ext>
+                      </a:extLst>
+                    </a:blip>
+                    <a:stretch>
+                      <a:fillRect/>
+                    </a:stretch>
+                  </pic:blipFill>
+                  <pic:spPr>
+                    <a:xfrm>
+                      <a:off x="0" y="0"/>
+                      <a:ext cx="2886026" cy="2431994"/>
+                    </a:xfrm>
+                    <a:prstGeom prst="rect">
+                      <a:avLst/>
+                    </a:prstGeom>
+                  </pic:spPr>
+                </pic:pic>
+              </a:graphicData>
+            </a:graphic>
+            <wp14:sizeRelH relativeFrom="margin">
+              <wp14:pctWidth>0</wp14:pctWidth>
+            </wp14:sizeRelH>
+            <wp14:sizeRelV relativeFrom="margin">
+              <wp14:pctHeight>0</wp14:pctHeight>
+            </wp14:sizeRelV>
+          </wp:anchor>
+        </w:drawing>
+      </w:r>
+    </w:p>
+    <w:p>
+      <w:pPr>
+        <w:pStyle w:val="berschrift3"/>
+      </w:pPr>
+      <w:r>
+        <w:t xml:space="preserve">Woche </w:t>
+      </w:r>
+      <w:r>
+        <w:t>2</w:t>
+      </w:r>
+    </w:p>
+    <w:p/>
+    <w:p>
+      <w:r>
+        <w:t xml:space="preserve">Da ich in der 1. Woche so viel gemacht habe, konnte ich mich sofort auf Routing </w:t>
+      </w:r>
+      <w:proofErr w:type="spellStart"/>
+      <w:r>
+        <w:t>Fokusieren</w:t>
+      </w:r>
+      <w:proofErr w:type="spellEnd"/>
+      <w:r>
+        <w:t xml:space="preserve"> und das System Entwerfen, da ich das in der ersten Woche vergessen habe.</w:t>
+      </w:r>
+    </w:p>
+    <w:p/>
+    <w:p/>
+    <w:p/>
+    <w:p/>
+    <w:p/>
+    <w:p/>
+    <w:p/>
+    <w:p/>
+    <w:p>
+      <w:pPr>
+        <w:pStyle w:val="berschrift3"/>
+      </w:pPr>
+      <w:r>
+        <w:drawing>
+          <wp:anchor distT="0" distB="0" distL="114300" distR="114300" simplePos="0" relativeHeight="251662343" behindDoc="0" locked="0" layoutInCell="1" allowOverlap="1" wp14:anchorId="0218B5CD" wp14:editId="3909D7DA">
+            <wp:simplePos x="0" y="0"/>
+            <wp:positionH relativeFrom="margin">
+              <wp:align>left</wp:align>
+            </wp:positionH>
+            <wp:positionV relativeFrom="paragraph">
+              <wp:posOffset>144690</wp:posOffset>
+            </wp:positionV>
+            <wp:extent cx="2828942" cy="2728686"/>
+            <wp:effectExtent l="0" t="0" r="0" b="0"/>
+            <wp:wrapSquare wrapText="bothSides"/>
+            <wp:docPr id="443518532" name="Grafik 1" descr="Ein Bild, das Text, Screenshot, Schrift enthält.&#10;&#10;Automatisch generierte Beschreibung"/>
+            <wp:cNvGraphicFramePr>
+              <a:graphicFrameLocks xmlns:a="http://schemas.openxmlformats.org/drawingml/2006/main" noChangeAspect="1"/>
+            </wp:cNvGraphicFramePr>
+            <a:graphic xmlns:a="http://schemas.openxmlformats.org/drawingml/2006/main">
+              <a:graphicData uri="http://schemas.openxmlformats.org/drawingml/2006/picture">
+                <pic:pic xmlns:pic="http://schemas.openxmlformats.org/drawingml/2006/picture">
+                  <pic:nvPicPr>
+                    <pic:cNvPr id="443518532" name="Grafik 1" descr="Ein Bild, das Text, Screenshot, Schrift enthält.&#10;&#10;Automatisch generierte Beschreibung"/>
+                    <pic:cNvPicPr/>
+                  </pic:nvPicPr>
+                  <pic:blipFill>
+                    <a:blip r:embed="rId23">
+                      <a:extLst>
+                        <a:ext uri="{28A0092B-C50C-407E-A947-70E740481C1C}">
+                          <a14:useLocalDpi xmlns:a14="http://schemas.microsoft.com/office/drawing/2010/main" val="0"/>
+                        </a:ext>
+                      </a:extLst>
+                    </a:blip>
+                    <a:stretch>
+                      <a:fillRect/>
+                    </a:stretch>
+                  </pic:blipFill>
+                  <pic:spPr>
+                    <a:xfrm>
+                      <a:off x="0" y="0"/>
+                      <a:ext cx="2828942" cy="2728686"/>
+                    </a:xfrm>
+                    <a:prstGeom prst="rect">
+                      <a:avLst/>
+                    </a:prstGeom>
+                  </pic:spPr>
+                </pic:pic>
+              </a:graphicData>
+            </a:graphic>
+          </wp:anchor>
+        </w:drawing>
+      </w:r>
+      <w:r>
+        <w:t>Woche 3&amp;4</w:t>
+      </w:r>
+    </w:p>
+    <w:p/>
+    <w:p>
+      <w:r>
+        <w:t xml:space="preserve">In diesen zwei Wochen habe ich viel Styling gemacht, sodass ich eine Vorlage und </w:t>
+      </w:r>
+      <w:proofErr w:type="spellStart"/>
+      <w:r>
+        <w:t>Theme</w:t>
+      </w:r>
+      <w:proofErr w:type="spellEnd"/>
+      <w:r>
+        <w:t xml:space="preserve"> für die Zukunft habe. Dazu habe ich einen ersten Hintergrund eingebaut.</w:t>
+      </w:r>
+      <w:r>
+        <w:t xml:space="preserve"> </w:t>
+      </w:r>
+    </w:p>
+    <w:p/>
+    <w:p/>
+    <w:p/>
+    <w:p/>
+    <w:p/>
+    <w:p/>
+    <w:p/>
+    <w:p/>
+    <w:p/>
+    <w:p/>
+    <w:p/>
+    <w:p>
+      <w:pPr>
+        <w:spacing w:after="0"/>
+        <w:jc w:val="left"/>
+      </w:pPr>
+      <w:r>
+        <w:br w:type="page"/>
+      </w:r>
+    </w:p>
+    <w:p>
+      <w:pPr>
+        <w:pStyle w:val="berschrift3"/>
+      </w:pPr>
+      <w:r>
+        <w:lastRenderedPageBreak/>
+        <w:drawing>
+          <wp:anchor distT="0" distB="0" distL="114300" distR="114300" simplePos="0" relativeHeight="251665415" behindDoc="0" locked="0" layoutInCell="1" allowOverlap="1" wp14:anchorId="0BCFB7AC" wp14:editId="58F61E06">
+            <wp:simplePos x="0" y="0"/>
+            <wp:positionH relativeFrom="margin">
+              <wp:align>left</wp:align>
+            </wp:positionH>
+            <wp:positionV relativeFrom="paragraph">
+              <wp:posOffset>37</wp:posOffset>
+            </wp:positionV>
+            <wp:extent cx="2691130" cy="2694940"/>
+            <wp:effectExtent l="0" t="0" r="0" b="0"/>
+            <wp:wrapSquare wrapText="bothSides"/>
+            <wp:docPr id="1389568027" name="Grafik 1" descr="Ein Bild, das Text, Screenshot, Schrift enthält.&#10;&#10;Automatisch generierte Beschreibung"/>
+            <wp:cNvGraphicFramePr>
+              <a:graphicFrameLocks xmlns:a="http://schemas.openxmlformats.org/drawingml/2006/main" noChangeAspect="1"/>
+            </wp:cNvGraphicFramePr>
+            <a:graphic xmlns:a="http://schemas.openxmlformats.org/drawingml/2006/main">
+              <a:graphicData uri="http://schemas.openxmlformats.org/drawingml/2006/picture">
+                <pic:pic xmlns:pic="http://schemas.openxmlformats.org/drawingml/2006/picture">
+                  <pic:nvPicPr>
+                    <pic:cNvPr id="1389568027" name="Grafik 1" descr="Ein Bild, das Text, Screenshot, Schrift enthält.&#10;&#10;Automatisch generierte Beschreibung"/>
+                    <pic:cNvPicPr/>
+                  </pic:nvPicPr>
+                  <pic:blipFill>
+                    <a:blip r:embed="rId24" cstate="print">
+                      <a:extLst>
+                        <a:ext uri="{28A0092B-C50C-407E-A947-70E740481C1C}">
+                          <a14:useLocalDpi xmlns:a14="http://schemas.microsoft.com/office/drawing/2010/main" val="0"/>
+                        </a:ext>
+                      </a:extLst>
+                    </a:blip>
+                    <a:stretch>
+                      <a:fillRect/>
+                    </a:stretch>
+                  </pic:blipFill>
+                  <pic:spPr>
+                    <a:xfrm>
+                      <a:off x="0" y="0"/>
+                      <a:ext cx="2702643" cy="2706637"/>
+                    </a:xfrm>
+                    <a:prstGeom prst="rect">
+                      <a:avLst/>
+                    </a:prstGeom>
+                  </pic:spPr>
+                </pic:pic>
+              </a:graphicData>
+            </a:graphic>
+            <wp14:sizeRelH relativeFrom="margin">
+              <wp14:pctWidth>0</wp14:pctWidth>
+            </wp14:sizeRelH>
+            <wp14:sizeRelV relativeFrom="margin">
+              <wp14:pctHeight>0</wp14:pctHeight>
+            </wp14:sizeRelV>
+          </wp:anchor>
+        </w:drawing>
+      </w:r>
+      <w:r>
+        <w:t>Woche 5</w:t>
+      </w:r>
+    </w:p>
+    <w:p/>
+    <w:p/>
+    <w:p>
+      <w:r>
+        <w:t>In dieser Woche habe ich durch ein anderes Projekt (</w:t>
+      </w:r>
+      <w:proofErr w:type="spellStart"/>
+      <w:r>
+        <w:t>Zooh</w:t>
+      </w:r>
+      <w:proofErr w:type="spellEnd"/>
+      <w:r>
+        <w:t xml:space="preserve"> App) React Routing gelernt und werde es nächste Woch in dieses Projekt implementieren.</w:t>
+      </w:r>
+    </w:p>
+    <w:p>
+      <w:r>
+        <w:t xml:space="preserve">Dazu habe ich Child Parent gelernt, damit das Routing auch funktionieren wird. </w:t>
+      </w:r>
+    </w:p>
+    <w:p/>
+    <w:p>
+      <w:r>
+        <w:t>Ich habe gemerkt, dass mein Hintergrund</w:t>
+      </w:r>
+      <w:r>
+        <w:t xml:space="preserve"> nicht Copyright legitim ist und deshalb habe ich ein neues Bild von </w:t>
+      </w:r>
+      <w:proofErr w:type="spellStart"/>
+      <w:r>
+        <w:t>Pixabay</w:t>
+      </w:r>
+      <w:proofErr w:type="spellEnd"/>
+      <w:r>
+        <w:t xml:space="preserve"> gesucht.</w:t>
+      </w:r>
+    </w:p>
+    <w:p/>
+    <w:p/>
+    <w:p/>
+    <w:p/>
+    <w:p>
+      <w:r>
+        <w:drawing>
+          <wp:anchor distT="0" distB="0" distL="114300" distR="114300" simplePos="0" relativeHeight="251666439" behindDoc="0" locked="0" layoutInCell="1" allowOverlap="1" wp14:anchorId="0A1AD3A6" wp14:editId="70F9814C">
+            <wp:simplePos x="0" y="0"/>
+            <wp:positionH relativeFrom="margin">
+              <wp:align>left</wp:align>
+            </wp:positionH>
+            <wp:positionV relativeFrom="paragraph">
+              <wp:posOffset>168910</wp:posOffset>
+            </wp:positionV>
+            <wp:extent cx="2760345" cy="2931160"/>
+            <wp:effectExtent l="0" t="0" r="1905" b="2540"/>
+            <wp:wrapSquare wrapText="bothSides"/>
+            <wp:docPr id="1051412029" name="Grafik 1" descr="Ein Bild, das Text, Screenshot, Schrift enthält.&#10;&#10;Automatisch generierte Beschreibung"/>
+            <wp:cNvGraphicFramePr>
+              <a:graphicFrameLocks xmlns:a="http://schemas.openxmlformats.org/drawingml/2006/main" noChangeAspect="1"/>
+            </wp:cNvGraphicFramePr>
+            <a:graphic xmlns:a="http://schemas.openxmlformats.org/drawingml/2006/main">
+              <a:graphicData uri="http://schemas.openxmlformats.org/drawingml/2006/picture">
+                <pic:pic xmlns:pic="http://schemas.openxmlformats.org/drawingml/2006/picture">
+                  <pic:nvPicPr>
+                    <pic:cNvPr id="1051412029" name="Grafik 1" descr="Ein Bild, das Text, Screenshot, Schrift enthält.&#10;&#10;Automatisch generierte Beschreibung"/>
+                    <pic:cNvPicPr/>
+                  </pic:nvPicPr>
+                  <pic:blipFill>
+                    <a:blip r:embed="rId25">
+                      <a:extLst>
+                        <a:ext uri="{28A0092B-C50C-407E-A947-70E740481C1C}">
+                          <a14:useLocalDpi xmlns:a14="http://schemas.microsoft.com/office/drawing/2010/main" val="0"/>
+                        </a:ext>
+                      </a:extLst>
+                    </a:blip>
+                    <a:stretch>
+                      <a:fillRect/>
+                    </a:stretch>
+                  </pic:blipFill>
+                  <pic:spPr>
+                    <a:xfrm>
+                      <a:off x="0" y="0"/>
+                      <a:ext cx="2760345" cy="2931160"/>
+                    </a:xfrm>
+                    <a:prstGeom prst="rect">
+                      <a:avLst/>
+                    </a:prstGeom>
+                  </pic:spPr>
+                </pic:pic>
+              </a:graphicData>
+            </a:graphic>
+            <wp14:sizeRelH relativeFrom="margin">
+              <wp14:pctWidth>0</wp14:pctWidth>
+            </wp14:sizeRelH>
+            <wp14:sizeRelV relativeFrom="margin">
+              <wp14:pctHeight>0</wp14:pctHeight>
+            </wp14:sizeRelV>
+          </wp:anchor>
+        </w:drawing>
+      </w:r>
+    </w:p>
+    <w:p/>
+    <w:p>
+      <w:pPr>
+        <w:pStyle w:val="berschrift3"/>
+      </w:pPr>
+      <w:r>
+        <w:t>Woche 6</w:t>
+      </w:r>
+    </w:p>
+    <w:p/>
+    <w:p>
+      <w:r>
+        <w:t xml:space="preserve">In dieser Woche habe ich relativ viel erledigt, da ich erstmals den Transfer der Daten zum Output implementiert habe. Dazu habe ich ein CSS gemacht, welches die </w:t>
+      </w:r>
+      <w:proofErr w:type="spellStart"/>
+      <w:r>
+        <w:t>Submit</w:t>
+      </w:r>
+      <w:proofErr w:type="spellEnd"/>
+      <w:r>
+        <w:t xml:space="preserve"> </w:t>
+      </w:r>
+      <w:proofErr w:type="spellStart"/>
+      <w:r>
+        <w:t>button</w:t>
+      </w:r>
+      <w:proofErr w:type="spellEnd"/>
+      <w:r>
+        <w:t xml:space="preserve"> Stylet und beim Hover ein Effekt abspielt.</w:t>
+      </w:r>
+    </w:p>
+    <w:p>
+      <w:r>
+        <w:t xml:space="preserve">Ich habe die ganzen Daten in eine Parent </w:t>
+      </w:r>
+      <w:proofErr w:type="spellStart"/>
+      <w:r>
+        <w:t>Component</w:t>
+      </w:r>
+      <w:proofErr w:type="spellEnd"/>
+      <w:r>
+        <w:t xml:space="preserve"> gelegt, sodass alles wichtige in einer Komponente ist. </w:t>
+      </w:r>
+    </w:p>
+    <w:p/>
+    <w:p/>
+    <w:p/>
+    <w:p/>
+    <w:p/>
+    <w:p/>
+    <w:p/>
+    <w:p/>
+    <w:p>
+      <w:r>
+        <w:drawing>
+          <wp:anchor distT="0" distB="0" distL="114300" distR="114300" simplePos="0" relativeHeight="251667463" behindDoc="0" locked="0" layoutInCell="1" allowOverlap="1" wp14:anchorId="304FB4FE" wp14:editId="45852299">
+            <wp:simplePos x="0" y="0"/>
+            <wp:positionH relativeFrom="margin">
+              <wp:align>left</wp:align>
+            </wp:positionH>
+            <wp:positionV relativeFrom="paragraph">
+              <wp:posOffset>14901</wp:posOffset>
+            </wp:positionV>
+            <wp:extent cx="2221865" cy="2906395"/>
+            <wp:effectExtent l="0" t="0" r="6985" b="8255"/>
+            <wp:wrapSquare wrapText="bothSides"/>
+            <wp:docPr id="1345973046" name="Grafik 1" descr="Ein Bild, das Text, Screenshot, Schrift enthält.&#10;&#10;Automatisch generierte Beschreibung"/>
+            <wp:cNvGraphicFramePr>
+              <a:graphicFrameLocks xmlns:a="http://schemas.openxmlformats.org/drawingml/2006/main" noChangeAspect="1"/>
+            </wp:cNvGraphicFramePr>
+            <a:graphic xmlns:a="http://schemas.openxmlformats.org/drawingml/2006/main">
+              <a:graphicData uri="http://schemas.openxmlformats.org/drawingml/2006/picture">
+                <pic:pic xmlns:pic="http://schemas.openxmlformats.org/drawingml/2006/picture">
+                  <pic:nvPicPr>
+                    <pic:cNvPr id="1345973046" name="Grafik 1" descr="Ein Bild, das Text, Screenshot, Schrift enthält.&#10;&#10;Automatisch generierte Beschreibung"/>
+                    <pic:cNvPicPr/>
+                  </pic:nvPicPr>
+                  <pic:blipFill>
+                    <a:blip r:embed="rId26">
+                      <a:extLst>
+                        <a:ext uri="{28A0092B-C50C-407E-A947-70E740481C1C}">
+                          <a14:useLocalDpi xmlns:a14="http://schemas.microsoft.com/office/drawing/2010/main" val="0"/>
+                        </a:ext>
+                      </a:extLst>
+                    </a:blip>
+                    <a:stretch>
+                      <a:fillRect/>
+                    </a:stretch>
+                  </pic:blipFill>
+                  <pic:spPr>
+                    <a:xfrm>
+                      <a:off x="0" y="0"/>
+                      <a:ext cx="2221865" cy="2906395"/>
+                    </a:xfrm>
+                    <a:prstGeom prst="rect">
+                      <a:avLst/>
+                    </a:prstGeom>
+                  </pic:spPr>
+                </pic:pic>
+              </a:graphicData>
+            </a:graphic>
+            <wp14:sizeRelH relativeFrom="margin">
+              <wp14:pctWidth>0</wp14:pctWidth>
+            </wp14:sizeRelH>
+            <wp14:sizeRelV relativeFrom="margin">
+              <wp14:pctHeight>0</wp14:pctHeight>
+            </wp14:sizeRelV>
+          </wp:anchor>
+        </w:drawing>
+      </w:r>
+    </w:p>
+    <w:p/>
+    <w:p>
+      <w:pPr>
+        <w:pStyle w:val="berschrift3"/>
+      </w:pPr>
+      <w:r>
+        <w:t>Woche 7</w:t>
+      </w:r>
+    </w:p>
+    <w:p/>
+    <w:p>
+      <w:r>
+        <w:t>In dieser Woche habe ich eine Tabelle für den Output erstellt und habe begonnen diese Dokumentation zu schreiben.</w:t>
+      </w:r>
+    </w:p>
+    <w:p/>
+    <w:p/>
+    <w:p/>
+    <w:p>
+      <w:pPr>
+        <w:pStyle w:val="berschrift3"/>
+      </w:pPr>
+      <w:r>
+        <w:t>Woche 8</w:t>
+      </w:r>
+    </w:p>
+    <w:p/>
+    <w:p>
+      <w:r>
+        <w:t>In dieser Woche habe ich leider keine Zeit gehabt etwas zu machen, da ich in den Ferien war. Dennoch habe ich ein wenig Brainstorming betrieben.</w:t>
+      </w:r>
+    </w:p>
+    <w:p>
+      <w:pPr>
+        <w:spacing w:after="0"/>
+        <w:jc w:val="left"/>
+      </w:pPr>
+      <w:r>
+        <w:br w:type="page"/>
+      </w:r>
+    </w:p>
+    <w:p>
+      <w:pPr>
+        <w:pStyle w:val="berschrift3"/>
+      </w:pPr>
+      <w:r>
+        <w:lastRenderedPageBreak/>
+        <w:drawing>
+          <wp:anchor distT="0" distB="0" distL="114300" distR="114300" simplePos="0" relativeHeight="251668487" behindDoc="0" locked="0" layoutInCell="1" allowOverlap="1" wp14:anchorId="3B62138B" wp14:editId="0506C7C2">
+            <wp:simplePos x="0" y="0"/>
+            <wp:positionH relativeFrom="margin">
+              <wp:align>left</wp:align>
+            </wp:positionH>
+            <wp:positionV relativeFrom="paragraph">
+              <wp:posOffset>6019</wp:posOffset>
+            </wp:positionV>
+            <wp:extent cx="3287306" cy="2877641"/>
+            <wp:effectExtent l="0" t="0" r="8890" b="0"/>
+            <wp:wrapSquare wrapText="bothSides"/>
+            <wp:docPr id="1996119351" name="Grafik 1" descr="Ein Bild, das Text, Screenshot, Schrift enthält.&#10;&#10;Automatisch generierte Beschreibung"/>
+            <wp:cNvGraphicFramePr>
+              <a:graphicFrameLocks xmlns:a="http://schemas.openxmlformats.org/drawingml/2006/main" noChangeAspect="1"/>
+            </wp:cNvGraphicFramePr>
+            <a:graphic xmlns:a="http://schemas.openxmlformats.org/drawingml/2006/main">
+              <a:graphicData uri="http://schemas.openxmlformats.org/drawingml/2006/picture">
+                <pic:pic xmlns:pic="http://schemas.openxmlformats.org/drawingml/2006/picture">
+                  <pic:nvPicPr>
+                    <pic:cNvPr id="1996119351" name="Grafik 1" descr="Ein Bild, das Text, Screenshot, Schrift enthält.&#10;&#10;Automatisch generierte Beschreibung"/>
+                    <pic:cNvPicPr/>
+                  </pic:nvPicPr>
+                  <pic:blipFill>
+                    <a:blip r:embed="rId27">
+                      <a:extLst>
+                        <a:ext uri="{28A0092B-C50C-407E-A947-70E740481C1C}">
+                          <a14:useLocalDpi xmlns:a14="http://schemas.microsoft.com/office/drawing/2010/main" val="0"/>
+                        </a:ext>
+                      </a:extLst>
+                    </a:blip>
+                    <a:stretch>
+                      <a:fillRect/>
+                    </a:stretch>
+                  </pic:blipFill>
+                  <pic:spPr>
+                    <a:xfrm>
+                      <a:off x="0" y="0"/>
+                      <a:ext cx="3287306" cy="2877641"/>
+                    </a:xfrm>
+                    <a:prstGeom prst="rect">
+                      <a:avLst/>
+                    </a:prstGeom>
+                  </pic:spPr>
+                </pic:pic>
+              </a:graphicData>
+            </a:graphic>
+          </wp:anchor>
+        </w:drawing>
+      </w:r>
+      <w:r>
+        <w:t>Woche 9</w:t>
+      </w:r>
+    </w:p>
+    <w:p/>
+    <w:p>
+      <w:r>
+        <w:t xml:space="preserve">Da dies die letzte Woche ist wollte ich noch meine Ideen abarbeiten und Implementieren. Ich konnte ein Kontaktformular mit </w:t>
+      </w:r>
+      <w:proofErr w:type="spellStart"/>
+      <w:r>
+        <w:t>EmailJS</w:t>
+      </w:r>
+      <w:proofErr w:type="spellEnd"/>
+      <w:r>
+        <w:t xml:space="preserve"> erstellen sowie die Seite über GH-Pages Hosten und den Help-Button vervollständigen.</w:t>
+      </w:r>
+    </w:p>
+    <w:p>
+      <w:r>
+        <w:t xml:space="preserve">Da ich immer noch an der Doku </w:t>
+      </w:r>
+      <w:proofErr w:type="spellStart"/>
+      <w:r>
+        <w:t>arbeit</w:t>
+      </w:r>
+      <w:proofErr w:type="spellEnd"/>
+      <w:r>
+        <w:t xml:space="preserve"> ist diese noch nicht fertig.</w:t>
+      </w:r>
+    </w:p>
+    <w:p/>
+    <w:p>
+      <w:r>
+        <w:t>Ich konnte leider das Herunterladen nicht implementieren, da ich zu wenig Zeit hatte. Ich were dieses Feature jedoch als Übung später noch nachtragen.</w:t>
+      </w:r>
+    </w:p>
+    <w:p/>
+    <w:p/>
+    <w:p/>
+    <w:p/>
+    <w:p/>
+    <w:p>
+      <w:pPr>
+        <w:pStyle w:val="berschrift1"/>
+      </w:pPr>
+      <w:r>
+        <w:t>Reflexion</w:t>
+      </w:r>
+    </w:p>
+    <w:p/>
+    <w:p>
+      <w:r>
+        <w:t xml:space="preserve">Als ich das erste Mal von diesem Projekt gehört hatte, war ich relativ demotiviert da ich dies als ein Simples Projekt abgestempelt hatte. Unter anderem auch deshalb, da ich am ersten Tag schon den Rechner sowie Output hatte. Jedoch hatte ich danach immer mehr Ideen und lernte viel über </w:t>
+      </w:r>
+      <w:proofErr w:type="spellStart"/>
+      <w:r>
+        <w:t>react</w:t>
+      </w:r>
+      <w:proofErr w:type="spellEnd"/>
+      <w:r>
+        <w:t xml:space="preserve">, wie Child-Parent, Router und </w:t>
+      </w:r>
+      <w:proofErr w:type="spellStart"/>
+      <w:r>
+        <w:t>EmailJS</w:t>
+      </w:r>
+      <w:proofErr w:type="spellEnd"/>
+      <w:r>
+        <w:t xml:space="preserve"> sowie andere Dinge wie </w:t>
+      </w:r>
+      <w:proofErr w:type="spellStart"/>
+      <w:r>
+        <w:t>Firebase</w:t>
+      </w:r>
+      <w:proofErr w:type="spellEnd"/>
+      <w:r>
+        <w:t xml:space="preserve"> und GH-Pages. </w:t>
+      </w:r>
+    </w:p>
+    <w:p>
+      <w:r>
+        <w:t xml:space="preserve">Im </w:t>
+      </w:r>
+      <w:proofErr w:type="spellStart"/>
+      <w:r>
+        <w:t>Endefekt</w:t>
+      </w:r>
+      <w:proofErr w:type="spellEnd"/>
+      <w:r>
+        <w:t xml:space="preserve"> war es obwohl dem grimmigem </w:t>
+      </w:r>
+      <w:proofErr w:type="spellStart"/>
+      <w:r>
+        <w:t>start</w:t>
+      </w:r>
+      <w:proofErr w:type="spellEnd"/>
+      <w:r>
+        <w:t xml:space="preserve"> ein Spanendes Projekt, welches mir sehr viel beigebracht hatte. </w:t>
       </w:r>
     </w:p>
     <w:sectPr>
-      <w:headerReference w:type="default" r:id="rId19"/>
-      <w:footerReference w:type="default" r:id="rId20"/>
+      <w:headerReference w:type="default" r:id="rId28"/>
+      <w:footerReference w:type="default" r:id="rId29"/>
       <w:pgSz w:w="11907" w:h="16840" w:code="9"/>
       <w:pgMar w:top="567" w:right="851" w:bottom="567" w:left="1134" w:header="720" w:footer="205" w:gutter="0"/>
       <w:cols w:space="720"/>
@@ -1391,7 +2523,7 @@
 </file>
 
 <file path=word/endnotes.xml><?xml version="1.0" encoding="utf-8"?>
-<w:endnotes xmlns:wpc="http://schemas.microsoft.com/office/word/2010/wordprocessingCanvas" xmlns:cx="http://schemas.microsoft.com/office/drawing/2014/chartex" xmlns:cx1="http://schemas.microsoft.com/office/drawing/2015/9/8/chartex" xmlns:cx2="http://schemas.microsoft.com/office/drawing/2015/10/21/chartex" xmlns:cx3="http://schemas.microsoft.com/office/drawing/2016/5/9/chartex" xmlns:cx4="http://schemas.microsoft.com/office/drawing/2016/5/10/chartex" xmlns:cx5="http://schemas.microsoft.com/office/drawing/2016/5/11/chartex" xmlns:cx6="http://schemas.microsoft.com/office/drawing/2016/5/12/chartex" xmlns:cx7="http://schemas.microsoft.com/office/drawing/2016/5/13/chartex" xmlns:cx8="http://schemas.microsoft.com/office/drawing/2016/5/14/chartex" xmlns:mc="http://schemas.openxmlformats.org/markup-compatibility/2006" xmlns:aink="http://schemas.microsoft.com/office/drawing/2016/ink" xmlns:am3d="http://schemas.microsoft.com/office/drawing/2017/model3d" xmlns:o="urn:schemas-microsoft-com:office:office" xmlns:oel="http://schemas.microsoft.com/office/2019/extlst" xmlns:r="http://schemas.openxmlformats.org/officeDocument/2006/relationships" xmlns:m="http://schemas.openxmlformats.org/officeDocument/2006/math" xmlns:v="urn:schemas-microsoft-com:vml" xmlns:wp14="http://schemas.microsoft.com/office/word/2010/wordprocessingDrawing" xmlns:wp="http://schemas.openxmlformats.org/drawingml/2006/wordprocessingDrawing" xmlns:w10="urn:schemas-microsoft-com:office:word" xmlns:w="http://schemas.openxmlformats.org/wordprocessingml/2006/main" xmlns:w14="http://schemas.microsoft.com/office/word/2010/wordml" xmlns:w15="http://schemas.microsoft.com/office/word/2012/wordml" xmlns:w16cex="http://schemas.microsoft.com/office/word/2018/wordml/cex" xmlns:w16cid="http://schemas.microsoft.com/office/word/2016/wordml/cid" xmlns:w16="http://schemas.microsoft.com/office/word/2018/wordml" xmlns:w16sdtdh="http://schemas.microsoft.com/office/word/2020/wordml/sdtdatahash" xmlns:w16se="http://schemas.microsoft.com/office/word/2015/wordml/symex" xmlns:wpg="http://schemas.microsoft.com/office/word/2010/wordprocessingGroup" xmlns:wpi="http://schemas.microsoft.com/office/word/2010/wordprocessingInk" xmlns:wne="http://schemas.microsoft.com/office/word/2006/wordml" xmlns:wps="http://schemas.microsoft.com/office/word/2010/wordprocessingShape" mc:Ignorable="w14 w15 w16se w16cid w16 w16cex w16sdtdh wp14">
+<w:endnotes xmlns:wpc="http://schemas.microsoft.com/office/word/2010/wordprocessingCanvas" xmlns:cx="http://schemas.microsoft.com/office/drawing/2014/chartex" xmlns:cx1="http://schemas.microsoft.com/office/drawing/2015/9/8/chartex" xmlns:cx2="http://schemas.microsoft.com/office/drawing/2015/10/21/chartex" xmlns:cx3="http://schemas.microsoft.com/office/drawing/2016/5/9/chartex" xmlns:cx4="http://schemas.microsoft.com/office/drawing/2016/5/10/chartex" xmlns:cx5="http://schemas.microsoft.com/office/drawing/2016/5/11/chartex" xmlns:cx6="http://schemas.microsoft.com/office/drawing/2016/5/12/chartex" xmlns:cx7="http://schemas.microsoft.com/office/drawing/2016/5/13/chartex" xmlns:cx8="http://schemas.microsoft.com/office/drawing/2016/5/14/chartex" xmlns:mc="http://schemas.openxmlformats.org/markup-compatibility/2006" xmlns:aink="http://schemas.microsoft.com/office/drawing/2016/ink" xmlns:am3d="http://schemas.microsoft.com/office/drawing/2017/model3d" xmlns:o="urn:schemas-microsoft-com:office:office" xmlns:oel="http://schemas.microsoft.com/office/2019/extlst" xmlns:r="http://schemas.openxmlformats.org/officeDocument/2006/relationships" xmlns:m="http://schemas.openxmlformats.org/officeDocument/2006/math" xmlns:v="urn:schemas-microsoft-com:vml" xmlns:wp14="http://schemas.microsoft.com/office/word/2010/wordprocessingDrawing" xmlns:wp="http://schemas.openxmlformats.org/drawingml/2006/wordprocessingDrawing" xmlns:w10="urn:schemas-microsoft-com:office:word" xmlns:w="http://schemas.openxmlformats.org/wordprocessingml/2006/main" xmlns:w14="http://schemas.microsoft.com/office/word/2010/wordml" xmlns:w15="http://schemas.microsoft.com/office/word/2012/wordml" xmlns:w16cex="http://schemas.microsoft.com/office/word/2018/wordml/cex" xmlns:w16cid="http://schemas.microsoft.com/office/word/2016/wordml/cid" xmlns:w16="http://schemas.microsoft.com/office/word/2018/wordml" xmlns:w16du="http://schemas.microsoft.com/office/word/2023/wordml/word16du" xmlns:w16sdtdh="http://schemas.microsoft.com/office/word/2020/wordml/sdtdatahash" xmlns:w16se="http://schemas.microsoft.com/office/word/2015/wordml/symex" xmlns:wpg="http://schemas.microsoft.com/office/word/2010/wordprocessingGroup" xmlns:wpi="http://schemas.microsoft.com/office/word/2010/wordprocessingInk" xmlns:wne="http://schemas.microsoft.com/office/word/2006/wordml" xmlns:wps="http://schemas.microsoft.com/office/word/2010/wordprocessingShape" mc:Ignorable="w14 w15 w16se w16cid w16 w16cex w16sdtdh wp14">
   <w:endnote w:type="separator" w:id="-1">
     <w:p>
       <w:pPr>
@@ -1423,7 +2555,7 @@
 </file>
 
 <file path=word/footer1.xml><?xml version="1.0" encoding="utf-8"?>
-<w:ftr xmlns:wpc="http://schemas.microsoft.com/office/word/2010/wordprocessingCanvas" xmlns:cx="http://schemas.microsoft.com/office/drawing/2014/chartex" xmlns:cx1="http://schemas.microsoft.com/office/drawing/2015/9/8/chartex" xmlns:cx2="http://schemas.microsoft.com/office/drawing/2015/10/21/chartex" xmlns:cx3="http://schemas.microsoft.com/office/drawing/2016/5/9/chartex" xmlns:cx4="http://schemas.microsoft.com/office/drawing/2016/5/10/chartex" xmlns:cx5="http://schemas.microsoft.com/office/drawing/2016/5/11/chartex" xmlns:cx6="http://schemas.microsoft.com/office/drawing/2016/5/12/chartex" xmlns:cx7="http://schemas.microsoft.com/office/drawing/2016/5/13/chartex" xmlns:cx8="http://schemas.microsoft.com/office/drawing/2016/5/14/chartex" xmlns:mc="http://schemas.openxmlformats.org/markup-compatibility/2006" xmlns:aink="http://schemas.microsoft.com/office/drawing/2016/ink" xmlns:am3d="http://schemas.microsoft.com/office/drawing/2017/model3d" xmlns:o="urn:schemas-microsoft-com:office:office" xmlns:oel="http://schemas.microsoft.com/office/2019/extlst" xmlns:r="http://schemas.openxmlformats.org/officeDocument/2006/relationships" xmlns:m="http://schemas.openxmlformats.org/officeDocument/2006/math" xmlns:v="urn:schemas-microsoft-com:vml" xmlns:wp14="http://schemas.microsoft.com/office/word/2010/wordprocessingDrawing" xmlns:wp="http://schemas.openxmlformats.org/drawingml/2006/wordprocessingDrawing" xmlns:w10="urn:schemas-microsoft-com:office:word" xmlns:w="http://schemas.openxmlformats.org/wordprocessingml/2006/main" xmlns:w14="http://schemas.microsoft.com/office/word/2010/wordml" xmlns:w15="http://schemas.microsoft.com/office/word/2012/wordml" xmlns:w16cex="http://schemas.microsoft.com/office/word/2018/wordml/cex" xmlns:w16cid="http://schemas.microsoft.com/office/word/2016/wordml/cid" xmlns:w16="http://schemas.microsoft.com/office/word/2018/wordml" xmlns:w16sdtdh="http://schemas.microsoft.com/office/word/2020/wordml/sdtdatahash" xmlns:w16se="http://schemas.microsoft.com/office/word/2015/wordml/symex" xmlns:wpg="http://schemas.microsoft.com/office/word/2010/wordprocessingGroup" xmlns:wpi="http://schemas.microsoft.com/office/word/2010/wordprocessingInk" xmlns:wne="http://schemas.microsoft.com/office/word/2006/wordml" xmlns:wps="http://schemas.microsoft.com/office/word/2010/wordprocessingShape" mc:Ignorable="w14 w15 w16se w16cid w16 w16cex w16sdtdh wp14">
+<w:ftr xmlns:wpc="http://schemas.microsoft.com/office/word/2010/wordprocessingCanvas" xmlns:cx="http://schemas.microsoft.com/office/drawing/2014/chartex" xmlns:cx1="http://schemas.microsoft.com/office/drawing/2015/9/8/chartex" xmlns:cx2="http://schemas.microsoft.com/office/drawing/2015/10/21/chartex" xmlns:cx3="http://schemas.microsoft.com/office/drawing/2016/5/9/chartex" xmlns:cx4="http://schemas.microsoft.com/office/drawing/2016/5/10/chartex" xmlns:cx5="http://schemas.microsoft.com/office/drawing/2016/5/11/chartex" xmlns:cx6="http://schemas.microsoft.com/office/drawing/2016/5/12/chartex" xmlns:cx7="http://schemas.microsoft.com/office/drawing/2016/5/13/chartex" xmlns:cx8="http://schemas.microsoft.com/office/drawing/2016/5/14/chartex" xmlns:mc="http://schemas.openxmlformats.org/markup-compatibility/2006" xmlns:aink="http://schemas.microsoft.com/office/drawing/2016/ink" xmlns:am3d="http://schemas.microsoft.com/office/drawing/2017/model3d" xmlns:o="urn:schemas-microsoft-com:office:office" xmlns:oel="http://schemas.microsoft.com/office/2019/extlst" xmlns:r="http://schemas.openxmlformats.org/officeDocument/2006/relationships" xmlns:m="http://schemas.openxmlformats.org/officeDocument/2006/math" xmlns:v="urn:schemas-microsoft-com:vml" xmlns:wp14="http://schemas.microsoft.com/office/word/2010/wordprocessingDrawing" xmlns:wp="http://schemas.openxmlformats.org/drawingml/2006/wordprocessingDrawing" xmlns:w10="urn:schemas-microsoft-com:office:word" xmlns:w="http://schemas.openxmlformats.org/wordprocessingml/2006/main" xmlns:w14="http://schemas.microsoft.com/office/word/2010/wordml" xmlns:w15="http://schemas.microsoft.com/office/word/2012/wordml" xmlns:w16cex="http://schemas.microsoft.com/office/word/2018/wordml/cex" xmlns:w16cid="http://schemas.microsoft.com/office/word/2016/wordml/cid" xmlns:w16="http://schemas.microsoft.com/office/word/2018/wordml" xmlns:w16du="http://schemas.microsoft.com/office/word/2023/wordml/word16du" xmlns:w16sdtdh="http://schemas.microsoft.com/office/word/2020/wordml/sdtdatahash" xmlns:w16se="http://schemas.microsoft.com/office/word/2015/wordml/symex" xmlns:wpg="http://schemas.microsoft.com/office/word/2010/wordprocessingGroup" xmlns:wpi="http://schemas.microsoft.com/office/word/2010/wordprocessingInk" xmlns:wne="http://schemas.microsoft.com/office/word/2006/wordml" xmlns:wps="http://schemas.microsoft.com/office/word/2010/wordprocessingShape" mc:Ignorable="w14 w15 w16se w16cid w16 w16cex w16sdtdh wp14">
   <w:tbl>
     <w:tblPr>
       <w:tblW w:w="9923" w:type="dxa"/>
@@ -1657,7 +2789,7 @@
 </file>
 
 <file path=word/footnotes.xml><?xml version="1.0" encoding="utf-8"?>
-<w:footnotes xmlns:wpc="http://schemas.microsoft.com/office/word/2010/wordprocessingCanvas" xmlns:cx="http://schemas.microsoft.com/office/drawing/2014/chartex" xmlns:cx1="http://schemas.microsoft.com/office/drawing/2015/9/8/chartex" xmlns:cx2="http://schemas.microsoft.com/office/drawing/2015/10/21/chartex" xmlns:cx3="http://schemas.microsoft.com/office/drawing/2016/5/9/chartex" xmlns:cx4="http://schemas.microsoft.com/office/drawing/2016/5/10/chartex" xmlns:cx5="http://schemas.microsoft.com/office/drawing/2016/5/11/chartex" xmlns:cx6="http://schemas.microsoft.com/office/drawing/2016/5/12/chartex" xmlns:cx7="http://schemas.microsoft.com/office/drawing/2016/5/13/chartex" xmlns:cx8="http://schemas.microsoft.com/office/drawing/2016/5/14/chartex" xmlns:mc="http://schemas.openxmlformats.org/markup-compatibility/2006" xmlns:aink="http://schemas.microsoft.com/office/drawing/2016/ink" xmlns:am3d="http://schemas.microsoft.com/office/drawing/2017/model3d" xmlns:o="urn:schemas-microsoft-com:office:office" xmlns:oel="http://schemas.microsoft.com/office/2019/extlst" xmlns:r="http://schemas.openxmlformats.org/officeDocument/2006/relationships" xmlns:m="http://schemas.openxmlformats.org/officeDocument/2006/math" xmlns:v="urn:schemas-microsoft-com:vml" xmlns:wp14="http://schemas.microsoft.com/office/word/2010/wordprocessingDrawing" xmlns:wp="http://schemas.openxmlformats.org/drawingml/2006/wordprocessingDrawing" xmlns:w10="urn:schemas-microsoft-com:office:word" xmlns:w="http://schemas.openxmlformats.org/wordprocessingml/2006/main" xmlns:w14="http://schemas.microsoft.com/office/word/2010/wordml" xmlns:w15="http://schemas.microsoft.com/office/word/2012/wordml" xmlns:w16cex="http://schemas.microsoft.com/office/word/2018/wordml/cex" xmlns:w16cid="http://schemas.microsoft.com/office/word/2016/wordml/cid" xmlns:w16="http://schemas.microsoft.com/office/word/2018/wordml" xmlns:w16sdtdh="http://schemas.microsoft.com/office/word/2020/wordml/sdtdatahash" xmlns:w16se="http://schemas.microsoft.com/office/word/2015/wordml/symex" xmlns:wpg="http://schemas.microsoft.com/office/word/2010/wordprocessingGroup" xmlns:wpi="http://schemas.microsoft.com/office/word/2010/wordprocessingInk" xmlns:wne="http://schemas.microsoft.com/office/word/2006/wordml" xmlns:wps="http://schemas.microsoft.com/office/word/2010/wordprocessingShape" mc:Ignorable="w14 w15 w16se w16cid w16 w16cex w16sdtdh wp14">
+<w:footnotes xmlns:wpc="http://schemas.microsoft.com/office/word/2010/wordprocessingCanvas" xmlns:cx="http://schemas.microsoft.com/office/drawing/2014/chartex" xmlns:cx1="http://schemas.microsoft.com/office/drawing/2015/9/8/chartex" xmlns:cx2="http://schemas.microsoft.com/office/drawing/2015/10/21/chartex" xmlns:cx3="http://schemas.microsoft.com/office/drawing/2016/5/9/chartex" xmlns:cx4="http://schemas.microsoft.com/office/drawing/2016/5/10/chartex" xmlns:cx5="http://schemas.microsoft.com/office/drawing/2016/5/11/chartex" xmlns:cx6="http://schemas.microsoft.com/office/drawing/2016/5/12/chartex" xmlns:cx7="http://schemas.microsoft.com/office/drawing/2016/5/13/chartex" xmlns:cx8="http://schemas.microsoft.com/office/drawing/2016/5/14/chartex" xmlns:mc="http://schemas.openxmlformats.org/markup-compatibility/2006" xmlns:aink="http://schemas.microsoft.com/office/drawing/2016/ink" xmlns:am3d="http://schemas.microsoft.com/office/drawing/2017/model3d" xmlns:o="urn:schemas-microsoft-com:office:office" xmlns:oel="http://schemas.microsoft.com/office/2019/extlst" xmlns:r="http://schemas.openxmlformats.org/officeDocument/2006/relationships" xmlns:m="http://schemas.openxmlformats.org/officeDocument/2006/math" xmlns:v="urn:schemas-microsoft-com:vml" xmlns:wp14="http://schemas.microsoft.com/office/word/2010/wordprocessingDrawing" xmlns:wp="http://schemas.openxmlformats.org/drawingml/2006/wordprocessingDrawing" xmlns:w10="urn:schemas-microsoft-com:office:word" xmlns:w="http://schemas.openxmlformats.org/wordprocessingml/2006/main" xmlns:w14="http://schemas.microsoft.com/office/word/2010/wordml" xmlns:w15="http://schemas.microsoft.com/office/word/2012/wordml" xmlns:w16cex="http://schemas.microsoft.com/office/word/2018/wordml/cex" xmlns:w16cid="http://schemas.microsoft.com/office/word/2016/wordml/cid" xmlns:w16="http://schemas.microsoft.com/office/word/2018/wordml" xmlns:w16du="http://schemas.microsoft.com/office/word/2023/wordml/word16du" xmlns:w16sdtdh="http://schemas.microsoft.com/office/word/2020/wordml/sdtdatahash" xmlns:w16se="http://schemas.microsoft.com/office/word/2015/wordml/symex" xmlns:wpg="http://schemas.microsoft.com/office/word/2010/wordprocessingGroup" xmlns:wpi="http://schemas.microsoft.com/office/word/2010/wordprocessingInk" xmlns:wne="http://schemas.microsoft.com/office/word/2006/wordml" xmlns:wps="http://schemas.microsoft.com/office/word/2010/wordprocessingShape" mc:Ignorable="w14 w15 w16se w16cid w16 w16cex w16sdtdh wp14">
   <w:footnote w:type="separator" w:id="-1">
     <w:p>
       <w:pPr>
@@ -1689,7 +2821,7 @@
 </file>
 
 <file path=word/header1.xml><?xml version="1.0" encoding="utf-8"?>
-<w:hdr xmlns:wpc="http://schemas.microsoft.com/office/word/2010/wordprocessingCanvas" xmlns:cx="http://schemas.microsoft.com/office/drawing/2014/chartex" xmlns:cx1="http://schemas.microsoft.com/office/drawing/2015/9/8/chartex" xmlns:cx2="http://schemas.microsoft.com/office/drawing/2015/10/21/chartex" xmlns:cx3="http://schemas.microsoft.com/office/drawing/2016/5/9/chartex" xmlns:cx4="http://schemas.microsoft.com/office/drawing/2016/5/10/chartex" xmlns:cx5="http://schemas.microsoft.com/office/drawing/2016/5/11/chartex" xmlns:cx6="http://schemas.microsoft.com/office/drawing/2016/5/12/chartex" xmlns:cx7="http://schemas.microsoft.com/office/drawing/2016/5/13/chartex" xmlns:cx8="http://schemas.microsoft.com/office/drawing/2016/5/14/chartex" xmlns:mc="http://schemas.openxmlformats.org/markup-compatibility/2006" xmlns:aink="http://schemas.microsoft.com/office/drawing/2016/ink" xmlns:am3d="http://schemas.microsoft.com/office/drawing/2017/model3d" xmlns:o="urn:schemas-microsoft-com:office:office" xmlns:oel="http://schemas.microsoft.com/office/2019/extlst" xmlns:r="http://schemas.openxmlformats.org/officeDocument/2006/relationships" xmlns:m="http://schemas.openxmlformats.org/officeDocument/2006/math" xmlns:v="urn:schemas-microsoft-com:vml" xmlns:wp14="http://schemas.microsoft.com/office/word/2010/wordprocessingDrawing" xmlns:wp="http://schemas.openxmlformats.org/drawingml/2006/wordprocessingDrawing" xmlns:w10="urn:schemas-microsoft-com:office:word" xmlns:w="http://schemas.openxmlformats.org/wordprocessingml/2006/main" xmlns:w14="http://schemas.microsoft.com/office/word/2010/wordml" xmlns:w15="http://schemas.microsoft.com/office/word/2012/wordml" xmlns:w16cex="http://schemas.microsoft.com/office/word/2018/wordml/cex" xmlns:w16cid="http://schemas.microsoft.com/office/word/2016/wordml/cid" xmlns:w16="http://schemas.microsoft.com/office/word/2018/wordml" xmlns:w16sdtdh="http://schemas.microsoft.com/office/word/2020/wordml/sdtdatahash" xmlns:w16se="http://schemas.microsoft.com/office/word/2015/wordml/symex" xmlns:wpg="http://schemas.microsoft.com/office/word/2010/wordprocessingGroup" xmlns:wpi="http://schemas.microsoft.com/office/word/2010/wordprocessingInk" xmlns:wne="http://schemas.microsoft.com/office/word/2006/wordml" xmlns:wps="http://schemas.microsoft.com/office/word/2010/wordprocessingShape" mc:Ignorable="w14 w15 w16se w16cid w16 w16cex w16sdtdh wp14">
+<w:hdr xmlns:wpc="http://schemas.microsoft.com/office/word/2010/wordprocessingCanvas" xmlns:cx="http://schemas.microsoft.com/office/drawing/2014/chartex" xmlns:cx1="http://schemas.microsoft.com/office/drawing/2015/9/8/chartex" xmlns:cx2="http://schemas.microsoft.com/office/drawing/2015/10/21/chartex" xmlns:cx3="http://schemas.microsoft.com/office/drawing/2016/5/9/chartex" xmlns:cx4="http://schemas.microsoft.com/office/drawing/2016/5/10/chartex" xmlns:cx5="http://schemas.microsoft.com/office/drawing/2016/5/11/chartex" xmlns:cx6="http://schemas.microsoft.com/office/drawing/2016/5/12/chartex" xmlns:cx7="http://schemas.microsoft.com/office/drawing/2016/5/13/chartex" xmlns:cx8="http://schemas.microsoft.com/office/drawing/2016/5/14/chartex" xmlns:mc="http://schemas.openxmlformats.org/markup-compatibility/2006" xmlns:aink="http://schemas.microsoft.com/office/drawing/2016/ink" xmlns:am3d="http://schemas.microsoft.com/office/drawing/2017/model3d" xmlns:o="urn:schemas-microsoft-com:office:office" xmlns:oel="http://schemas.microsoft.com/office/2019/extlst" xmlns:r="http://schemas.openxmlformats.org/officeDocument/2006/relationships" xmlns:m="http://schemas.openxmlformats.org/officeDocument/2006/math" xmlns:v="urn:schemas-microsoft-com:vml" xmlns:wp14="http://schemas.microsoft.com/office/word/2010/wordprocessingDrawing" xmlns:wp="http://schemas.openxmlformats.org/drawingml/2006/wordprocessingDrawing" xmlns:w10="urn:schemas-microsoft-com:office:word" xmlns:w="http://schemas.openxmlformats.org/wordprocessingml/2006/main" xmlns:w14="http://schemas.microsoft.com/office/word/2010/wordml" xmlns:w15="http://schemas.microsoft.com/office/word/2012/wordml" xmlns:w16cex="http://schemas.microsoft.com/office/word/2018/wordml/cex" xmlns:w16cid="http://schemas.microsoft.com/office/word/2016/wordml/cid" xmlns:w16="http://schemas.microsoft.com/office/word/2018/wordml" xmlns:w16du="http://schemas.microsoft.com/office/word/2023/wordml/word16du" xmlns:w16sdtdh="http://schemas.microsoft.com/office/word/2020/wordml/sdtdatahash" xmlns:w16se="http://schemas.microsoft.com/office/word/2015/wordml/symex" xmlns:wpg="http://schemas.microsoft.com/office/word/2010/wordprocessingGroup" xmlns:wpi="http://schemas.microsoft.com/office/word/2010/wordprocessingInk" xmlns:wne="http://schemas.microsoft.com/office/word/2006/wordml" xmlns:wps="http://schemas.microsoft.com/office/word/2010/wordprocessingShape" mc:Ignorable="w14 w15 w16se w16cid w16 w16cex w16sdtdh wp14">
   <w:tbl>
     <w:tblPr>
       <w:tblW w:w="9993" w:type="dxa"/>
@@ -1844,7 +2976,7 @@
 </file>
 
 <file path=word/numbering.xml><?xml version="1.0" encoding="utf-8"?>
-<w:numbering xmlns:wpc="http://schemas.microsoft.com/office/word/2010/wordprocessingCanvas" xmlns:cx="http://schemas.microsoft.com/office/drawing/2014/chartex" xmlns:cx1="http://schemas.microsoft.com/office/drawing/2015/9/8/chartex" xmlns:cx2="http://schemas.microsoft.com/office/drawing/2015/10/21/chartex" xmlns:cx3="http://schemas.microsoft.com/office/drawing/2016/5/9/chartex" xmlns:cx4="http://schemas.microsoft.com/office/drawing/2016/5/10/chartex" xmlns:cx5="http://schemas.microsoft.com/office/drawing/2016/5/11/chartex" xmlns:cx6="http://schemas.microsoft.com/office/drawing/2016/5/12/chartex" xmlns:cx7="http://schemas.microsoft.com/office/drawing/2016/5/13/chartex" xmlns:cx8="http://schemas.microsoft.com/office/drawing/2016/5/14/chartex" xmlns:mc="http://schemas.openxmlformats.org/markup-compatibility/2006" xmlns:aink="http://schemas.microsoft.com/office/drawing/2016/ink" xmlns:am3d="http://schemas.microsoft.com/office/drawing/2017/model3d" xmlns:o="urn:schemas-microsoft-com:office:office" xmlns:oel="http://schemas.microsoft.com/office/2019/extlst" xmlns:r="http://schemas.openxmlformats.org/officeDocument/2006/relationships" xmlns:m="http://schemas.openxmlformats.org/officeDocument/2006/math" xmlns:v="urn:schemas-microsoft-com:vml" xmlns:wp14="http://schemas.microsoft.com/office/word/2010/wordprocessingDrawing" xmlns:wp="http://schemas.openxmlformats.org/drawingml/2006/wordprocessingDrawing" xmlns:w10="urn:schemas-microsoft-com:office:word" xmlns:w="http://schemas.openxmlformats.org/wordprocessingml/2006/main" xmlns:w14="http://schemas.microsoft.com/office/word/2010/wordml" xmlns:w15="http://schemas.microsoft.com/office/word/2012/wordml" xmlns:w16cex="http://schemas.microsoft.com/office/word/2018/wordml/cex" xmlns:w16cid="http://schemas.microsoft.com/office/word/2016/wordml/cid" xmlns:w16="http://schemas.microsoft.com/office/word/2018/wordml" xmlns:w16sdtdh="http://schemas.microsoft.com/office/word/2020/wordml/sdtdatahash" xmlns:w16se="http://schemas.microsoft.com/office/word/2015/wordml/symex" xmlns:wpg="http://schemas.microsoft.com/office/word/2010/wordprocessingGroup" xmlns:wpi="http://schemas.microsoft.com/office/word/2010/wordprocessingInk" xmlns:wne="http://schemas.microsoft.com/office/word/2006/wordml" xmlns:wps="http://schemas.microsoft.com/office/word/2010/wordprocessingShape" mc:Ignorable="w14 w15 w16se w16cid w16 w16cex w16sdtdh wp14">
+<w:numbering xmlns:wpc="http://schemas.microsoft.com/office/word/2010/wordprocessingCanvas" xmlns:cx="http://schemas.microsoft.com/office/drawing/2014/chartex" xmlns:cx1="http://schemas.microsoft.com/office/drawing/2015/9/8/chartex" xmlns:cx2="http://schemas.microsoft.com/office/drawing/2015/10/21/chartex" xmlns:cx3="http://schemas.microsoft.com/office/drawing/2016/5/9/chartex" xmlns:cx4="http://schemas.microsoft.com/office/drawing/2016/5/10/chartex" xmlns:cx5="http://schemas.microsoft.com/office/drawing/2016/5/11/chartex" xmlns:cx6="http://schemas.microsoft.com/office/drawing/2016/5/12/chartex" xmlns:cx7="http://schemas.microsoft.com/office/drawing/2016/5/13/chartex" xmlns:cx8="http://schemas.microsoft.com/office/drawing/2016/5/14/chartex" xmlns:mc="http://schemas.openxmlformats.org/markup-compatibility/2006" xmlns:aink="http://schemas.microsoft.com/office/drawing/2016/ink" xmlns:am3d="http://schemas.microsoft.com/office/drawing/2017/model3d" xmlns:o="urn:schemas-microsoft-com:office:office" xmlns:oel="http://schemas.microsoft.com/office/2019/extlst" xmlns:r="http://schemas.openxmlformats.org/officeDocument/2006/relationships" xmlns:m="http://schemas.openxmlformats.org/officeDocument/2006/math" xmlns:v="urn:schemas-microsoft-com:vml" xmlns:wp14="http://schemas.microsoft.com/office/word/2010/wordprocessingDrawing" xmlns:wp="http://schemas.openxmlformats.org/drawingml/2006/wordprocessingDrawing" xmlns:w10="urn:schemas-microsoft-com:office:word" xmlns:w="http://schemas.openxmlformats.org/wordprocessingml/2006/main" xmlns:w14="http://schemas.microsoft.com/office/word/2010/wordml" xmlns:w15="http://schemas.microsoft.com/office/word/2012/wordml" xmlns:w16cex="http://schemas.microsoft.com/office/word/2018/wordml/cex" xmlns:w16cid="http://schemas.microsoft.com/office/word/2016/wordml/cid" xmlns:w16="http://schemas.microsoft.com/office/word/2018/wordml" xmlns:w16du="http://schemas.microsoft.com/office/word/2023/wordml/word16du" xmlns:w16sdtdh="http://schemas.microsoft.com/office/word/2020/wordml/sdtdatahash" xmlns:w16se="http://schemas.microsoft.com/office/word/2015/wordml/symex" xmlns:wpg="http://schemas.microsoft.com/office/word/2010/wordprocessingGroup" xmlns:wpi="http://schemas.microsoft.com/office/word/2010/wordprocessingInk" xmlns:wne="http://schemas.microsoft.com/office/word/2006/wordml" xmlns:wps="http://schemas.microsoft.com/office/word/2010/wordprocessingShape" mc:Ignorable="w14 w15 w16se w16cid w16 w16cex w16sdtdh wp14">
   <w:abstractNum w:abstractNumId="0" w15:restartNumberingAfterBreak="0">
     <w:nsid w:val="FFFFFF1D"/>
     <w:multiLevelType w:val="multilevel"/>
@@ -3840,6 +4972,118 @@
     </w:lvl>
   </w:abstractNum>
   <w:abstractNum w:abstractNumId="19" w15:restartNumberingAfterBreak="0">
+    <w:nsid w:val="533679F9"/>
+    <w:multiLevelType w:val="hybridMultilevel"/>
+    <w:tmpl w:val="5B705686"/>
+    <w:lvl w:ilvl="0" w:tplc="3AD20A66">
+      <w:numFmt w:val="bullet"/>
+      <w:lvlText w:val="-"/>
+      <w:lvlJc w:val="left"/>
+      <w:pPr>
+        <w:ind w:left="720" w:hanging="360"/>
+      </w:pPr>
+      <w:rPr>
+        <w:rFonts w:ascii="Verdana" w:eastAsia="Times New Roman" w:hAnsi="Verdana" w:cs="Times New Roman" w:hint="default"/>
+      </w:rPr>
+    </w:lvl>
+    <w:lvl w:ilvl="1" w:tplc="08070003" w:tentative="1">
+      <w:start w:val="1"/>
+      <w:numFmt w:val="bullet"/>
+      <w:lvlText w:val="o"/>
+      <w:lvlJc w:val="left"/>
+      <w:pPr>
+        <w:ind w:left="1440" w:hanging="360"/>
+      </w:pPr>
+      <w:rPr>
+        <w:rFonts w:ascii="Courier New" w:hAnsi="Courier New" w:cs="Courier New" w:hint="default"/>
+      </w:rPr>
+    </w:lvl>
+    <w:lvl w:ilvl="2" w:tplc="08070005" w:tentative="1">
+      <w:start w:val="1"/>
+      <w:numFmt w:val="bullet"/>
+      <w:lvlText w:val=""/>
+      <w:lvlJc w:val="left"/>
+      <w:pPr>
+        <w:ind w:left="2160" w:hanging="360"/>
+      </w:pPr>
+      <w:rPr>
+        <w:rFonts w:ascii="Wingdings" w:hAnsi="Wingdings" w:hint="default"/>
+      </w:rPr>
+    </w:lvl>
+    <w:lvl w:ilvl="3" w:tplc="08070001" w:tentative="1">
+      <w:start w:val="1"/>
+      <w:numFmt w:val="bullet"/>
+      <w:lvlText w:val=""/>
+      <w:lvlJc w:val="left"/>
+      <w:pPr>
+        <w:ind w:left="2880" w:hanging="360"/>
+      </w:pPr>
+      <w:rPr>
+        <w:rFonts w:ascii="Symbol" w:hAnsi="Symbol" w:hint="default"/>
+      </w:rPr>
+    </w:lvl>
+    <w:lvl w:ilvl="4" w:tplc="08070003" w:tentative="1">
+      <w:start w:val="1"/>
+      <w:numFmt w:val="bullet"/>
+      <w:lvlText w:val="o"/>
+      <w:lvlJc w:val="left"/>
+      <w:pPr>
+        <w:ind w:left="3600" w:hanging="360"/>
+      </w:pPr>
+      <w:rPr>
+        <w:rFonts w:ascii="Courier New" w:hAnsi="Courier New" w:cs="Courier New" w:hint="default"/>
+      </w:rPr>
+    </w:lvl>
+    <w:lvl w:ilvl="5" w:tplc="08070005" w:tentative="1">
+      <w:start w:val="1"/>
+      <w:numFmt w:val="bullet"/>
+      <w:lvlText w:val=""/>
+      <w:lvlJc w:val="left"/>
+      <w:pPr>
+        <w:ind w:left="4320" w:hanging="360"/>
+      </w:pPr>
+      <w:rPr>
+        <w:rFonts w:ascii="Wingdings" w:hAnsi="Wingdings" w:hint="default"/>
+      </w:rPr>
+    </w:lvl>
+    <w:lvl w:ilvl="6" w:tplc="08070001" w:tentative="1">
+      <w:start w:val="1"/>
+      <w:numFmt w:val="bullet"/>
+      <w:lvlText w:val=""/>
+      <w:lvlJc w:val="left"/>
+      <w:pPr>
+        <w:ind w:left="5040" w:hanging="360"/>
+      </w:pPr>
+      <w:rPr>
+        <w:rFonts w:ascii="Symbol" w:hAnsi="Symbol" w:hint="default"/>
+      </w:rPr>
+    </w:lvl>
+    <w:lvl w:ilvl="7" w:tplc="08070003" w:tentative="1">
+      <w:start w:val="1"/>
+      <w:numFmt w:val="bullet"/>
+      <w:lvlText w:val="o"/>
+      <w:lvlJc w:val="left"/>
+      <w:pPr>
+        <w:ind w:left="5760" w:hanging="360"/>
+      </w:pPr>
+      <w:rPr>
+        <w:rFonts w:ascii="Courier New" w:hAnsi="Courier New" w:cs="Courier New" w:hint="default"/>
+      </w:rPr>
+    </w:lvl>
+    <w:lvl w:ilvl="8" w:tplc="08070005" w:tentative="1">
+      <w:start w:val="1"/>
+      <w:numFmt w:val="bullet"/>
+      <w:lvlText w:val=""/>
+      <w:lvlJc w:val="left"/>
+      <w:pPr>
+        <w:ind w:left="6480" w:hanging="360"/>
+      </w:pPr>
+      <w:rPr>
+        <w:rFonts w:ascii="Wingdings" w:hAnsi="Wingdings" w:hint="default"/>
+      </w:rPr>
+    </w:lvl>
+  </w:abstractNum>
+  <w:abstractNum w:abstractNumId="20" w15:restartNumberingAfterBreak="0">
     <w:nsid w:val="5E2743C7"/>
     <w:multiLevelType w:val="hybridMultilevel"/>
     <w:tmpl w:val="C7B62EDE"/>
@@ -3925,7 +5169,7 @@
       </w:pPr>
     </w:lvl>
   </w:abstractNum>
-  <w:abstractNum w:abstractNumId="20" w15:restartNumberingAfterBreak="0">
+  <w:abstractNum w:abstractNumId="21" w15:restartNumberingAfterBreak="0">
     <w:nsid w:val="624703EC"/>
     <w:multiLevelType w:val="hybridMultilevel"/>
     <w:tmpl w:val="209EC20C"/>
@@ -4064,7 +5308,7 @@
       </w:rPr>
     </w:lvl>
   </w:abstractNum>
-  <w:abstractNum w:abstractNumId="21" w15:restartNumberingAfterBreak="0">
+  <w:abstractNum w:abstractNumId="22" w15:restartNumberingAfterBreak="0">
     <w:nsid w:val="670D21E5"/>
     <w:multiLevelType w:val="hybridMultilevel"/>
     <w:tmpl w:val="34D671E0"/>
@@ -4153,7 +5397,7 @@
       </w:pPr>
     </w:lvl>
   </w:abstractNum>
-  <w:abstractNum w:abstractNumId="22" w15:restartNumberingAfterBreak="0">
+  <w:abstractNum w:abstractNumId="23" w15:restartNumberingAfterBreak="0">
     <w:nsid w:val="688B6027"/>
     <w:multiLevelType w:val="hybridMultilevel"/>
     <w:tmpl w:val="E24AEB10"/>
@@ -4265,7 +5509,7 @@
       </w:rPr>
     </w:lvl>
   </w:abstractNum>
-  <w:abstractNum w:abstractNumId="23" w15:restartNumberingAfterBreak="0">
+  <w:abstractNum w:abstractNumId="24" w15:restartNumberingAfterBreak="0">
     <w:nsid w:val="6FED2500"/>
     <w:multiLevelType w:val="hybridMultilevel"/>
     <w:tmpl w:val="F7C0261C"/>
@@ -4405,7 +5649,7 @@
       </w:rPr>
     </w:lvl>
   </w:abstractNum>
-  <w:abstractNum w:abstractNumId="24" w15:restartNumberingAfterBreak="0">
+  <w:abstractNum w:abstractNumId="25" w15:restartNumberingAfterBreak="0">
     <w:nsid w:val="72377ED3"/>
     <w:multiLevelType w:val="hybridMultilevel"/>
     <w:tmpl w:val="D28AB666"/>
@@ -4524,7 +5768,7 @@
       </w:pPr>
     </w:lvl>
   </w:abstractNum>
-  <w:abstractNum w:abstractNumId="25" w15:restartNumberingAfterBreak="0">
+  <w:abstractNum w:abstractNumId="26" w15:restartNumberingAfterBreak="0">
     <w:nsid w:val="72C0720E"/>
     <w:multiLevelType w:val="hybridMultilevel"/>
     <w:tmpl w:val="AF32940C"/>
@@ -4610,7 +5854,7 @@
       </w:pPr>
     </w:lvl>
   </w:abstractNum>
-  <w:abstractNum w:abstractNumId="26" w15:restartNumberingAfterBreak="0">
+  <w:abstractNum w:abstractNumId="27" w15:restartNumberingAfterBreak="0">
     <w:nsid w:val="7EFB25AE"/>
     <w:multiLevelType w:val="hybridMultilevel"/>
     <w:tmpl w:val="93F45B0C"/>
@@ -4748,19 +5992,19 @@
     <w:abstractNumId w:val="14"/>
   </w:num>
   <w:num w:numId="9" w16cid:durableId="877007865">
-    <w:abstractNumId w:val="25"/>
+    <w:abstractNumId w:val="26"/>
   </w:num>
   <w:num w:numId="10" w16cid:durableId="1038774931">
-    <w:abstractNumId w:val="19"/>
+    <w:abstractNumId w:val="20"/>
   </w:num>
   <w:num w:numId="11" w16cid:durableId="2004897118">
     <w:abstractNumId w:val="13"/>
   </w:num>
   <w:num w:numId="12" w16cid:durableId="1933128073">
-    <w:abstractNumId w:val="23"/>
+    <w:abstractNumId w:val="24"/>
   </w:num>
   <w:num w:numId="13" w16cid:durableId="674302833">
-    <w:abstractNumId w:val="20"/>
+    <w:abstractNumId w:val="21"/>
   </w:num>
   <w:num w:numId="14" w16cid:durableId="487404556">
     <w:abstractNumId w:val="6"/>
@@ -4772,13 +6016,13 @@
     <w:abstractNumId w:val="9"/>
   </w:num>
   <w:num w:numId="17" w16cid:durableId="177430654">
-    <w:abstractNumId w:val="24"/>
+    <w:abstractNumId w:val="25"/>
   </w:num>
   <w:num w:numId="18" w16cid:durableId="1094588524">
     <w:abstractNumId w:val="18"/>
   </w:num>
   <w:num w:numId="19" w16cid:durableId="1111363752">
-    <w:abstractNumId w:val="22"/>
+    <w:abstractNumId w:val="23"/>
   </w:num>
   <w:num w:numId="20" w16cid:durableId="794100888">
     <w:abstractNumId w:val="7"/>
@@ -4790,7 +6034,7 @@
     <w:abstractNumId w:val="17"/>
   </w:num>
   <w:num w:numId="23" w16cid:durableId="886183902">
-    <w:abstractNumId w:val="26"/>
+    <w:abstractNumId w:val="27"/>
   </w:num>
   <w:num w:numId="24" w16cid:durableId="474219160">
     <w:abstractNumId w:val="0"/>
@@ -4802,7 +6046,10 @@
     <w:abstractNumId w:val="16"/>
   </w:num>
   <w:num w:numId="27" w16cid:durableId="794178929">
-    <w:abstractNumId w:val="21"/>
+    <w:abstractNumId w:val="22"/>
+  </w:num>
+  <w:num w:numId="28" w16cid:durableId="177938043">
+    <w:abstractNumId w:val="19"/>
   </w:num>
 </w:numbering>
 </file>
@@ -6666,14 +7913,6 @@
 </file>
 
 <file path=customXml/item1.xml><?xml version="1.0" encoding="utf-8"?>
-<p:properties xmlns:p="http://schemas.microsoft.com/office/2006/metadata/properties" xmlns:xsi="http://www.w3.org/2001/XMLSchema-instance" xmlns:pc="http://schemas.microsoft.com/office/infopath/2007/PartnerControls">
-  <documentManagement>
-    <ReferenceId xmlns="c67e0e4c-d289-402e-9bd9-0b42fdc8412d" xsi:nil="true"/>
-  </documentManagement>
-</p:properties>
-</file>
-
-<file path=customXml/item2.xml><?xml version="1.0" encoding="utf-8"?>
 <?mso-contentType ?>
 <FormTemplates xmlns="http://schemas.microsoft.com/sharepoint/v3/contenttype/forms">
   <Display>DocumentLibraryForm</Display>
@@ -6682,11 +7921,15 @@
 </FormTemplates>
 </file>
 
-<file path=customXml/item3.xml><?xml version="1.0" encoding="utf-8"?>
-<b:Sources xmlns:b="http://schemas.openxmlformats.org/officeDocument/2006/bibliography" xmlns="http://schemas.openxmlformats.org/officeDocument/2006/bibliography" SelectedStyle="\APASixthEditionOfficeOnline.xsl" StyleName="APA" Version="6"/>
+<file path=customXml/item2.xml><?xml version="1.0" encoding="utf-8"?>
+<p:properties xmlns:p="http://schemas.microsoft.com/office/2006/metadata/properties" xmlns:xsi="http://www.w3.org/2001/XMLSchema-instance" xmlns:pc="http://schemas.microsoft.com/office/infopath/2007/PartnerControls">
+  <documentManagement>
+    <ReferenceId xmlns="c67e0e4c-d289-402e-9bd9-0b42fdc8412d" xsi:nil="true"/>
+  </documentManagement>
+</p:properties>
 </file>
 
-<file path=customXml/item4.xml><?xml version="1.0" encoding="utf-8"?>
+<file path=customXml/item3.xml><?xml version="1.0" encoding="utf-8"?>
 <ct:contentTypeSchema xmlns:ct="http://schemas.microsoft.com/office/2006/metadata/contentType" xmlns:ma="http://schemas.microsoft.com/office/2006/metadata/properties/metaAttributes" ct:_="" ma:_="" ma:contentTypeName="Dokument" ma:contentTypeID="0x010100B0356645B77B0C4ABF6E332BF6AB8214" ma:contentTypeVersion="3" ma:contentTypeDescription="Ein neues Dokument erstellen." ma:contentTypeScope="" ma:versionID="c37aba79d75529f8fe6b05bb708098d3">
   <xsd:schema xmlns:xsd="http://www.w3.org/2001/XMLSchema" xmlns:xs="http://www.w3.org/2001/XMLSchema" xmlns:p="http://schemas.microsoft.com/office/2006/metadata/properties" xmlns:ns2="c67e0e4c-d289-402e-9bd9-0b42fdc8412d" targetNamespace="http://schemas.microsoft.com/office/2006/metadata/properties" ma:root="true" ma:fieldsID="52554a1d1d58f592ba0df3f792451847" ns2:_="">
     <xsd:import namespace="c67e0e4c-d289-402e-9bd9-0b42fdc8412d"/>
@@ -6824,7 +8067,19 @@
 </ct:contentTypeSchema>
 </file>
 
+<file path=customXml/item4.xml><?xml version="1.0" encoding="utf-8"?>
+<b:Sources xmlns:b="http://schemas.openxmlformats.org/officeDocument/2006/bibliography" xmlns="http://schemas.openxmlformats.org/officeDocument/2006/bibliography" SelectedStyle="\APASixthEditionOfficeOnline.xsl" StyleName="APA" Version="6"/>
+</file>
+
 <file path=customXml/itemProps1.xml><?xml version="1.0" encoding="utf-8"?>
+<ds:datastoreItem xmlns:ds="http://schemas.openxmlformats.org/officeDocument/2006/customXml" ds:itemID="{8D304AA1-5C5E-4805-B36B-119BEDA41D3E}">
+  <ds:schemaRefs>
+    <ds:schemaRef ds:uri="http://schemas.microsoft.com/sharepoint/v3/contenttype/forms"/>
+  </ds:schemaRefs>
+</ds:datastoreItem>
+</file>
+
+<file path=customXml/itemProps2.xml><?xml version="1.0" encoding="utf-8"?>
 <ds:datastoreItem xmlns:ds="http://schemas.openxmlformats.org/officeDocument/2006/customXml" ds:itemID="{D026185E-02A4-4C2D-88F1-D8EA33412CDE}">
   <ds:schemaRefs>
     <ds:schemaRef ds:uri="http://schemas.microsoft.com/office/2006/metadata/properties"/>
@@ -6834,23 +8089,7 @@
 </ds:datastoreItem>
 </file>
 
-<file path=customXml/itemProps2.xml><?xml version="1.0" encoding="utf-8"?>
-<ds:datastoreItem xmlns:ds="http://schemas.openxmlformats.org/officeDocument/2006/customXml" ds:itemID="{8D304AA1-5C5E-4805-B36B-119BEDA41D3E}">
-  <ds:schemaRefs>
-    <ds:schemaRef ds:uri="http://schemas.microsoft.com/sharepoint/v3/contenttype/forms"/>
-  </ds:schemaRefs>
-</ds:datastoreItem>
-</file>
-
 <file path=customXml/itemProps3.xml><?xml version="1.0" encoding="utf-8"?>
-<ds:datastoreItem xmlns:ds="http://schemas.openxmlformats.org/officeDocument/2006/customXml" ds:itemID="{E5C37DDD-D632-47D1-9E02-159819F5B545}">
-  <ds:schemaRefs>
-    <ds:schemaRef ds:uri="http://schemas.openxmlformats.org/officeDocument/2006/bibliography"/>
-  </ds:schemaRefs>
-</ds:datastoreItem>
-</file>
-
-<file path=customXml/itemProps4.xml><?xml version="1.0" encoding="utf-8"?>
 <ds:datastoreItem xmlns:ds="http://schemas.openxmlformats.org/officeDocument/2006/customXml" ds:itemID="{A2FF555C-61A1-4B0C-819E-D517B60F62BB}">
   <ds:schemaRefs>
     <ds:schemaRef ds:uri="http://schemas.microsoft.com/office/2006/metadata/contentType"/>
@@ -6866,4 +8105,12 @@
     <ds:schemaRef ds:uri="http://schemas.microsoft.com/internal/obd"/>
   </ds:schemaRefs>
 </ds:datastoreItem>
+</file>
+
+<file path=customXml/itemProps4.xml><?xml version="1.0" encoding="utf-8"?>
+<ds:datastoreItem xmlns:ds="http://schemas.openxmlformats.org/officeDocument/2006/customXml" ds:itemID="{E5C37DDD-D632-47D1-9E02-159819F5B545}">
+  <ds:schemaRefs>
+    <ds:schemaRef ds:uri="http://schemas.openxmlformats.org/officeDocument/2006/bibliography"/>
+  </ds:schemaRefs>
+</ds:datastoreItem>
 </file>
</xml_diff>